<commit_message>
Aggiornamento composer.lock compatibile con Laravel Cloud
</commit_message>
<xml_diff>
--- a/resources/word/templates/Intermittente.docx
+++ b/resources/word/templates/Intermittente.docx
@@ -25,7 +25,7 @@
         </w:tabs>
         <w:spacing w:before="160" w:line="360" w:lineRule="auto"/>
         <w:rPr>
-          <w:rFonts w:ascii="Arial" w:eastAsia="Arial" w:hAnsi="Arial" w:cs="Arial"/>
+          <w:rFonts w:ascii="DejaVu Sans" w:eastAsia="Arial" w:hAnsi="DejaVu Sans" w:cs="DejaVu Sans"/>
           <w:b/>
           <w:color w:val="000000"/>
           <w:sz w:val="32"/>
@@ -35,7 +35,7 @@
       <w:bookmarkStart w:id="0" w:name="_Hlk49869929"/>
       <w:r>
         <w:rPr>
-          <w:rFonts w:ascii="Arial" w:eastAsia="Arial" w:hAnsi="Arial" w:cs="Arial"/>
+          <w:rFonts w:ascii="DejaVu Sans" w:eastAsia="Arial" w:hAnsi="DejaVu Sans" w:cs="DejaVu Sans"/>
           <w:b/>
           <w:noProof/>
           <w:color w:val="000000"/>
@@ -101,7 +101,7 @@
       </w:r>
       <w:r>
         <w:rPr>
-          <w:rFonts w:ascii="Arial" w:eastAsia="Arial" w:hAnsi="Arial" w:cs="Arial"/>
+          <w:rFonts w:ascii="DejaVu Sans" w:eastAsia="Arial" w:hAnsi="DejaVu Sans" w:cs="DejaVu Sans"/>
           <w:b/>
           <w:color w:val="000000"/>
           <w:sz w:val="32"/>
@@ -122,7 +122,7 @@
         </w:pBdr>
         <w:spacing w:after="80"/>
         <w:rPr>
-          <w:rFonts w:ascii="Arial" w:hAnsi="Arial" w:cs="Arial"/>
+          <w:rFonts w:ascii="DejaVu Sans" w:hAnsi="DejaVu Sans" w:cs="DejaVu Sans"/>
           <w:sz w:val="18"/>
           <w:szCs w:val="18"/>
         </w:rPr>
@@ -140,7 +140,7 @@
         <w:spacing w:after="80"/>
         <w:jc w:val="right"/>
         <w:rPr>
-          <w:rFonts w:ascii="Arial" w:eastAsia="Arial" w:hAnsi="Arial" w:cs="Arial"/>
+          <w:rFonts w:ascii="DejaVu Sans" w:eastAsia="Arial" w:hAnsi="DejaVu Sans" w:cs="DejaVu Sans"/>
           <w:b/>
           <w:color w:val="FF4054"/>
           <w:sz w:val="18"/>
@@ -149,7 +149,7 @@
       </w:pPr>
       <w:r>
         <w:rPr>
-          <w:rFonts w:ascii="Arial" w:hAnsi="Arial" w:cs="Arial"/>
+          <w:rFonts w:ascii="DejaVu Sans" w:hAnsi="DejaVu Sans" w:cs="DejaVu Sans"/>
           <w:sz w:val="18"/>
           <w:szCs w:val="18"/>
         </w:rPr>
@@ -167,7 +167,7 @@
       <w:bookmarkStart w:id="1" w:name="IdContratto"/>
       <w:r>
         <w:rPr>
-          <w:rFonts w:ascii="Arial" w:hAnsi="Arial" w:cs="Arial"/>
+          <w:rFonts w:ascii="DejaVu Sans" w:hAnsi="DejaVu Sans" w:cs="DejaVu Sans"/>
           <w:sz w:val="18"/>
           <w:szCs w:val="18"/>
         </w:rPr>
@@ -175,14 +175,14 @@
       </w:r>
       <w:r>
         <w:rPr>
-          <w:rFonts w:ascii="Arial" w:hAnsi="Arial" w:cs="Arial"/>
-          <w:sz w:val="18"/>
-          <w:szCs w:val="18"/>
-        </w:rPr>
-      </w:r>
-      <w:r>
-        <w:rPr>
-          <w:rFonts w:ascii="Arial" w:hAnsi="Arial" w:cs="Arial"/>
+          <w:rFonts w:ascii="DejaVu Sans" w:hAnsi="DejaVu Sans" w:cs="DejaVu Sans"/>
+          <w:sz w:val="18"/>
+          <w:szCs w:val="18"/>
+        </w:rPr>
+      </w:r>
+      <w:r>
+        <w:rPr>
+          <w:rFonts w:ascii="DejaVu Sans" w:hAnsi="DejaVu Sans" w:cs="DejaVu Sans"/>
           <w:sz w:val="18"/>
           <w:szCs w:val="18"/>
         </w:rPr>
@@ -190,7 +190,7 @@
       </w:r>
       <w:r>
         <w:rPr>
-          <w:rFonts w:ascii="Arial" w:hAnsi="Arial" w:cs="Arial"/>
+          <w:rFonts w:ascii="DejaVu Sans" w:hAnsi="DejaVu Sans" w:cs="DejaVu Sans"/>
           <w:noProof/>
           <w:sz w:val="18"/>
           <w:szCs w:val="18"/>
@@ -199,7 +199,7 @@
       </w:r>
       <w:r>
         <w:rPr>
-          <w:rFonts w:ascii="Arial" w:hAnsi="Arial" w:cs="Arial"/>
+          <w:rFonts w:ascii="DejaVu Sans" w:hAnsi="DejaVu Sans" w:cs="DejaVu Sans"/>
           <w:sz w:val="18"/>
           <w:szCs w:val="18"/>
         </w:rPr>
@@ -219,7 +219,7 @@
         <w:spacing w:after="80"/>
         <w:jc w:val="center"/>
         <w:rPr>
-          <w:rFonts w:ascii="Arial" w:eastAsia="Arial" w:hAnsi="Arial" w:cs="Arial"/>
+          <w:rFonts w:ascii="DejaVu Sans" w:eastAsia="Arial" w:hAnsi="DejaVu Sans" w:cs="DejaVu Sans"/>
           <w:b/>
           <w:color w:val="FF4054"/>
           <w:sz w:val="18"/>
@@ -228,7 +228,7 @@
       </w:pPr>
       <w:r>
         <w:rPr>
-          <w:rFonts w:ascii="Arial" w:eastAsia="Arial" w:hAnsi="Arial" w:cs="Arial"/>
+          <w:rFonts w:ascii="DejaVu Sans" w:eastAsia="Arial" w:hAnsi="DejaVu Sans" w:cs="DejaVu Sans"/>
           <w:b/>
           <w:color w:val="FF4054"/>
           <w:sz w:val="18"/>
@@ -249,7 +249,7 @@
         <w:spacing w:after="80"/>
         <w:jc w:val="center"/>
         <w:rPr>
-          <w:rFonts w:ascii="Arial" w:eastAsia="Arial" w:hAnsi="Arial" w:cs="Arial"/>
+          <w:rFonts w:ascii="DejaVu Sans" w:eastAsia="Arial" w:hAnsi="DejaVu Sans" w:cs="DejaVu Sans"/>
           <w:b/>
           <w:color w:val="FF4054"/>
           <w:sz w:val="18"/>
@@ -271,15 +271,15 @@
         </w:tabs>
         <w:spacing w:after="120"/>
         <w:rPr>
-          <w:rFonts w:ascii="Arial" w:eastAsia="Arial" w:hAnsi="Arial" w:cs="Arial"/>
-          <w:color w:val="000000"/>
-          <w:sz w:val="18"/>
-          <w:szCs w:val="18"/>
-        </w:rPr>
-      </w:pPr>
-      <w:r>
-        <w:rPr>
-          <w:rFonts w:ascii="Arial" w:hAnsi="Arial" w:cs="Arial"/>
+          <w:rFonts w:ascii="DejaVu Sans" w:eastAsia="Arial" w:hAnsi="DejaVu Sans" w:cs="DejaVu Sans"/>
+          <w:color w:val="000000"/>
+          <w:sz w:val="18"/>
+          <w:szCs w:val="18"/>
+        </w:rPr>
+      </w:pPr>
+      <w:r>
+        <w:rPr>
+          <w:rFonts w:ascii="DejaVu Sans" w:hAnsi="DejaVu Sans" w:cs="DejaVu Sans"/>
           <w:sz w:val="18"/>
           <w:szCs w:val="18"/>
         </w:rPr>
@@ -297,7 +297,7 @@
       <w:bookmarkStart w:id="2" w:name="TxNomeCognUser"/>
       <w:r>
         <w:rPr>
-          <w:rFonts w:ascii="Arial" w:hAnsi="Arial" w:cs="Arial"/>
+          <w:rFonts w:ascii="DejaVu Sans" w:hAnsi="DejaVu Sans" w:cs="DejaVu Sans"/>
           <w:sz w:val="18"/>
           <w:szCs w:val="18"/>
         </w:rPr>
@@ -305,14 +305,14 @@
       </w:r>
       <w:r>
         <w:rPr>
-          <w:rFonts w:ascii="Arial" w:hAnsi="Arial" w:cs="Arial"/>
-          <w:sz w:val="18"/>
-          <w:szCs w:val="18"/>
-        </w:rPr>
-      </w:r>
-      <w:r>
-        <w:rPr>
-          <w:rFonts w:ascii="Arial" w:hAnsi="Arial" w:cs="Arial"/>
+          <w:rFonts w:ascii="DejaVu Sans" w:hAnsi="DejaVu Sans" w:cs="DejaVu Sans"/>
+          <w:sz w:val="18"/>
+          <w:szCs w:val="18"/>
+        </w:rPr>
+      </w:r>
+      <w:r>
+        <w:rPr>
+          <w:rFonts w:ascii="DejaVu Sans" w:hAnsi="DejaVu Sans" w:cs="DejaVu Sans"/>
           <w:sz w:val="18"/>
           <w:szCs w:val="18"/>
         </w:rPr>
@@ -320,7 +320,7 @@
       </w:r>
       <w:r>
         <w:rPr>
-          <w:rFonts w:ascii="Arial" w:hAnsi="Arial" w:cs="Arial"/>
+          <w:rFonts w:ascii="DejaVu Sans" w:hAnsi="DejaVu Sans" w:cs="DejaVu Sans"/>
           <w:noProof/>
           <w:sz w:val="18"/>
           <w:szCs w:val="18"/>
@@ -329,7 +329,7 @@
       </w:r>
       <w:r>
         <w:rPr>
-          <w:rFonts w:ascii="Arial" w:hAnsi="Arial" w:cs="Arial"/>
+          <w:rFonts w:ascii="DejaVu Sans" w:hAnsi="DejaVu Sans" w:cs="DejaVu Sans"/>
           <w:sz w:val="18"/>
           <w:szCs w:val="18"/>
         </w:rPr>
@@ -338,7 +338,7 @@
       <w:bookmarkEnd w:id="2"/>
       <w:r>
         <w:rPr>
-          <w:rFonts w:ascii="Arial" w:eastAsia="Arial" w:hAnsi="Arial" w:cs="Arial"/>
+          <w:rFonts w:ascii="DejaVu Sans" w:eastAsia="Arial" w:hAnsi="DejaVu Sans" w:cs="DejaVu Sans"/>
           <w:color w:val="000000"/>
           <w:sz w:val="18"/>
           <w:szCs w:val="18"/>
@@ -348,7 +348,7 @@
       <w:proofErr w:type="spellStart"/>
       <w:r>
         <w:rPr>
-          <w:rFonts w:ascii="Arial" w:eastAsia="Arial" w:hAnsi="Arial" w:cs="Arial"/>
+          <w:rFonts w:ascii="DejaVu Sans" w:eastAsia="Arial" w:hAnsi="DejaVu Sans" w:cs="DejaVu Sans"/>
           <w:color w:val="000000"/>
           <w:sz w:val="18"/>
           <w:szCs w:val="18"/>
@@ -358,7 +358,7 @@
       <w:proofErr w:type="spellEnd"/>
       <w:r>
         <w:rPr>
-          <w:rFonts w:ascii="Arial" w:eastAsia="Arial" w:hAnsi="Arial" w:cs="Arial"/>
+          <w:rFonts w:ascii="DejaVu Sans" w:eastAsia="Arial" w:hAnsi="DejaVu Sans" w:cs="DejaVu Sans"/>
           <w:color w:val="000000"/>
           <w:sz w:val="18"/>
           <w:szCs w:val="18"/>
@@ -367,7 +367,7 @@
       </w:r>
       <w:r>
         <w:rPr>
-          <w:rFonts w:ascii="Arial" w:hAnsi="Arial" w:cs="Arial"/>
+          <w:rFonts w:ascii="DejaVu Sans" w:hAnsi="DejaVu Sans" w:cs="DejaVu Sans"/>
           <w:sz w:val="18"/>
           <w:szCs w:val="18"/>
         </w:rPr>
@@ -385,7 +385,7 @@
       <w:bookmarkStart w:id="3" w:name="TxtLuogoNascita"/>
       <w:r>
         <w:rPr>
-          <w:rFonts w:ascii="Arial" w:hAnsi="Arial" w:cs="Arial"/>
+          <w:rFonts w:ascii="DejaVu Sans" w:hAnsi="DejaVu Sans" w:cs="DejaVu Sans"/>
           <w:sz w:val="18"/>
           <w:szCs w:val="18"/>
         </w:rPr>
@@ -393,14 +393,14 @@
       </w:r>
       <w:r>
         <w:rPr>
-          <w:rFonts w:ascii="Arial" w:hAnsi="Arial" w:cs="Arial"/>
-          <w:sz w:val="18"/>
-          <w:szCs w:val="18"/>
-        </w:rPr>
-      </w:r>
-      <w:r>
-        <w:rPr>
-          <w:rFonts w:ascii="Arial" w:hAnsi="Arial" w:cs="Arial"/>
+          <w:rFonts w:ascii="DejaVu Sans" w:hAnsi="DejaVu Sans" w:cs="DejaVu Sans"/>
+          <w:sz w:val="18"/>
+          <w:szCs w:val="18"/>
+        </w:rPr>
+      </w:r>
+      <w:r>
+        <w:rPr>
+          <w:rFonts w:ascii="DejaVu Sans" w:hAnsi="DejaVu Sans" w:cs="DejaVu Sans"/>
           <w:sz w:val="18"/>
           <w:szCs w:val="18"/>
         </w:rPr>
@@ -408,7 +408,7 @@
       </w:r>
       <w:r>
         <w:rPr>
-          <w:rFonts w:ascii="Arial" w:hAnsi="Arial" w:cs="Arial"/>
+          <w:rFonts w:ascii="DejaVu Sans" w:hAnsi="DejaVu Sans" w:cs="DejaVu Sans"/>
           <w:noProof/>
           <w:sz w:val="18"/>
           <w:szCs w:val="18"/>
@@ -417,7 +417,7 @@
       </w:r>
       <w:r>
         <w:rPr>
-          <w:rFonts w:ascii="Arial" w:hAnsi="Arial" w:cs="Arial"/>
+          <w:rFonts w:ascii="DejaVu Sans" w:hAnsi="DejaVu Sans" w:cs="DejaVu Sans"/>
           <w:sz w:val="18"/>
           <w:szCs w:val="18"/>
         </w:rPr>
@@ -426,7 +426,7 @@
       <w:bookmarkEnd w:id="3"/>
       <w:r>
         <w:rPr>
-          <w:rFonts w:ascii="Arial" w:eastAsia="Arial" w:hAnsi="Arial" w:cs="Arial"/>
+          <w:rFonts w:ascii="DejaVu Sans" w:eastAsia="Arial" w:hAnsi="DejaVu Sans" w:cs="DejaVu Sans"/>
           <w:color w:val="000000"/>
           <w:sz w:val="18"/>
           <w:szCs w:val="18"/>
@@ -435,7 +435,7 @@
       </w:r>
       <w:r>
         <w:rPr>
-          <w:rFonts w:ascii="Arial" w:hAnsi="Arial" w:cs="Arial"/>
+          <w:rFonts w:ascii="DejaVu Sans" w:hAnsi="DejaVu Sans" w:cs="DejaVu Sans"/>
           <w:sz w:val="18"/>
           <w:szCs w:val="18"/>
         </w:rPr>
@@ -453,7 +453,7 @@
       <w:bookmarkStart w:id="4" w:name="TxtDataNascitaUser"/>
       <w:r>
         <w:rPr>
-          <w:rFonts w:ascii="Arial" w:hAnsi="Arial" w:cs="Arial"/>
+          <w:rFonts w:ascii="DejaVu Sans" w:hAnsi="DejaVu Sans" w:cs="DejaVu Sans"/>
           <w:sz w:val="18"/>
           <w:szCs w:val="18"/>
         </w:rPr>
@@ -461,14 +461,14 @@
       </w:r>
       <w:r>
         <w:rPr>
-          <w:rFonts w:ascii="Arial" w:hAnsi="Arial" w:cs="Arial"/>
-          <w:sz w:val="18"/>
-          <w:szCs w:val="18"/>
-        </w:rPr>
-      </w:r>
-      <w:r>
-        <w:rPr>
-          <w:rFonts w:ascii="Arial" w:hAnsi="Arial" w:cs="Arial"/>
+          <w:rFonts w:ascii="DejaVu Sans" w:hAnsi="DejaVu Sans" w:cs="DejaVu Sans"/>
+          <w:sz w:val="18"/>
+          <w:szCs w:val="18"/>
+        </w:rPr>
+      </w:r>
+      <w:r>
+        <w:rPr>
+          <w:rFonts w:ascii="DejaVu Sans" w:hAnsi="DejaVu Sans" w:cs="DejaVu Sans"/>
           <w:sz w:val="18"/>
           <w:szCs w:val="18"/>
         </w:rPr>
@@ -476,7 +476,7 @@
       </w:r>
       <w:r>
         <w:rPr>
-          <w:rFonts w:ascii="Arial" w:hAnsi="Arial" w:cs="Arial"/>
+          <w:rFonts w:ascii="DejaVu Sans" w:hAnsi="DejaVu Sans" w:cs="DejaVu Sans"/>
           <w:noProof/>
           <w:sz w:val="18"/>
           <w:szCs w:val="18"/>
@@ -485,7 +485,7 @@
       </w:r>
       <w:r>
         <w:rPr>
-          <w:rFonts w:ascii="Arial" w:hAnsi="Arial" w:cs="Arial"/>
+          <w:rFonts w:ascii="DejaVu Sans" w:hAnsi="DejaVu Sans" w:cs="DejaVu Sans"/>
           <w:sz w:val="18"/>
           <w:szCs w:val="18"/>
         </w:rPr>
@@ -494,7 +494,7 @@
       <w:bookmarkEnd w:id="4"/>
       <w:r>
         <w:rPr>
-          <w:rFonts w:ascii="Arial" w:eastAsia="Arial" w:hAnsi="Arial" w:cs="Arial"/>
+          <w:rFonts w:ascii="DejaVu Sans" w:eastAsia="Arial" w:hAnsi="DejaVu Sans" w:cs="DejaVu Sans"/>
           <w:color w:val="000000"/>
           <w:sz w:val="18"/>
           <w:szCs w:val="18"/>
@@ -503,7 +503,7 @@
       </w:r>
       <w:r>
         <w:rPr>
-          <w:rFonts w:ascii="Arial" w:hAnsi="Arial" w:cs="Arial"/>
+          <w:rFonts w:ascii="DejaVu Sans" w:hAnsi="DejaVu Sans" w:cs="DejaVu Sans"/>
           <w:sz w:val="18"/>
           <w:szCs w:val="18"/>
         </w:rPr>
@@ -521,7 +521,7 @@
       <w:bookmarkStart w:id="5" w:name="TxtIndirizzoUser"/>
       <w:r>
         <w:rPr>
-          <w:rFonts w:ascii="Arial" w:hAnsi="Arial" w:cs="Arial"/>
+          <w:rFonts w:ascii="DejaVu Sans" w:hAnsi="DejaVu Sans" w:cs="DejaVu Sans"/>
           <w:sz w:val="18"/>
           <w:szCs w:val="18"/>
         </w:rPr>
@@ -529,14 +529,14 @@
       </w:r>
       <w:r>
         <w:rPr>
-          <w:rFonts w:ascii="Arial" w:hAnsi="Arial" w:cs="Arial"/>
-          <w:sz w:val="18"/>
-          <w:szCs w:val="18"/>
-        </w:rPr>
-      </w:r>
-      <w:r>
-        <w:rPr>
-          <w:rFonts w:ascii="Arial" w:hAnsi="Arial" w:cs="Arial"/>
+          <w:rFonts w:ascii="DejaVu Sans" w:hAnsi="DejaVu Sans" w:cs="DejaVu Sans"/>
+          <w:sz w:val="18"/>
+          <w:szCs w:val="18"/>
+        </w:rPr>
+      </w:r>
+      <w:r>
+        <w:rPr>
+          <w:rFonts w:ascii="DejaVu Sans" w:hAnsi="DejaVu Sans" w:cs="DejaVu Sans"/>
           <w:sz w:val="18"/>
           <w:szCs w:val="18"/>
         </w:rPr>
@@ -544,7 +544,7 @@
       </w:r>
       <w:r>
         <w:rPr>
-          <w:rFonts w:ascii="Arial" w:hAnsi="Arial" w:cs="Arial"/>
+          <w:rFonts w:ascii="DejaVu Sans" w:hAnsi="DejaVu Sans" w:cs="DejaVu Sans"/>
           <w:noProof/>
           <w:sz w:val="18"/>
           <w:szCs w:val="18"/>
@@ -553,7 +553,7 @@
       </w:r>
       <w:r>
         <w:rPr>
-          <w:rFonts w:ascii="Arial" w:hAnsi="Arial" w:cs="Arial"/>
+          <w:rFonts w:ascii="DejaVu Sans" w:hAnsi="DejaVu Sans" w:cs="DejaVu Sans"/>
           <w:sz w:val="18"/>
           <w:szCs w:val="18"/>
         </w:rPr>
@@ -562,7 +562,7 @@
       <w:bookmarkEnd w:id="5"/>
       <w:r>
         <w:rPr>
-          <w:rFonts w:ascii="Arial" w:eastAsia="Arial" w:hAnsi="Arial" w:cs="Arial"/>
+          <w:rFonts w:ascii="DejaVu Sans" w:eastAsia="Arial" w:hAnsi="DejaVu Sans" w:cs="DejaVu Sans"/>
           <w:color w:val="000000"/>
           <w:sz w:val="18"/>
           <w:szCs w:val="18"/>
@@ -571,7 +571,7 @@
       </w:r>
       <w:r>
         <w:rPr>
-          <w:rFonts w:ascii="Arial" w:hAnsi="Arial" w:cs="Arial"/>
+          <w:rFonts w:ascii="DejaVu Sans" w:hAnsi="DejaVu Sans" w:cs="DejaVu Sans"/>
           <w:sz w:val="18"/>
           <w:szCs w:val="18"/>
         </w:rPr>
@@ -589,7 +589,7 @@
       <w:bookmarkStart w:id="6" w:name="TxtCodFiscale"/>
       <w:r>
         <w:rPr>
-          <w:rFonts w:ascii="Arial" w:hAnsi="Arial" w:cs="Arial"/>
+          <w:rFonts w:ascii="DejaVu Sans" w:hAnsi="DejaVu Sans" w:cs="DejaVu Sans"/>
           <w:sz w:val="18"/>
           <w:szCs w:val="18"/>
         </w:rPr>
@@ -597,14 +597,14 @@
       </w:r>
       <w:r>
         <w:rPr>
-          <w:rFonts w:ascii="Arial" w:hAnsi="Arial" w:cs="Arial"/>
-          <w:sz w:val="18"/>
-          <w:szCs w:val="18"/>
-        </w:rPr>
-      </w:r>
-      <w:r>
-        <w:rPr>
-          <w:rFonts w:ascii="Arial" w:hAnsi="Arial" w:cs="Arial"/>
+          <w:rFonts w:ascii="DejaVu Sans" w:hAnsi="DejaVu Sans" w:cs="DejaVu Sans"/>
+          <w:sz w:val="18"/>
+          <w:szCs w:val="18"/>
+        </w:rPr>
+      </w:r>
+      <w:r>
+        <w:rPr>
+          <w:rFonts w:ascii="DejaVu Sans" w:hAnsi="DejaVu Sans" w:cs="DejaVu Sans"/>
           <w:sz w:val="18"/>
           <w:szCs w:val="18"/>
         </w:rPr>
@@ -612,7 +612,7 @@
       </w:r>
       <w:r>
         <w:rPr>
-          <w:rFonts w:ascii="Arial" w:hAnsi="Arial" w:cs="Arial"/>
+          <w:rFonts w:ascii="DejaVu Sans" w:hAnsi="DejaVu Sans" w:cs="DejaVu Sans"/>
           <w:noProof/>
           <w:sz w:val="18"/>
           <w:szCs w:val="18"/>
@@ -621,7 +621,7 @@
       </w:r>
       <w:r>
         <w:rPr>
-          <w:rFonts w:ascii="Arial" w:hAnsi="Arial" w:cs="Arial"/>
+          <w:rFonts w:ascii="DejaVu Sans" w:hAnsi="DejaVu Sans" w:cs="DejaVu Sans"/>
           <w:sz w:val="18"/>
           <w:szCs w:val="18"/>
         </w:rPr>
@@ -630,7 +630,7 @@
       <w:bookmarkEnd w:id="6"/>
       <w:r>
         <w:rPr>
-          <w:rFonts w:ascii="Arial" w:eastAsia="Arial" w:hAnsi="Arial" w:cs="Arial"/>
+          <w:rFonts w:ascii="DejaVu Sans" w:eastAsia="Arial" w:hAnsi="DejaVu Sans" w:cs="DejaVu Sans"/>
           <w:color w:val="000000"/>
           <w:sz w:val="18"/>
           <w:szCs w:val="18"/>
@@ -650,7 +650,7 @@
         <w:spacing w:after="80"/>
         <w:jc w:val="center"/>
         <w:rPr>
-          <w:rFonts w:ascii="Arial" w:eastAsia="Arial" w:hAnsi="Arial" w:cs="Arial"/>
+          <w:rFonts w:ascii="DejaVu Sans" w:eastAsia="Arial" w:hAnsi="DejaVu Sans" w:cs="DejaVu Sans"/>
           <w:b/>
           <w:color w:val="FF4054"/>
           <w:sz w:val="18"/>
@@ -659,7 +659,7 @@
       </w:pPr>
       <w:r>
         <w:rPr>
-          <w:rFonts w:ascii="Arial" w:eastAsia="Arial" w:hAnsi="Arial" w:cs="Arial"/>
+          <w:rFonts w:ascii="DejaVu Sans" w:eastAsia="Arial" w:hAnsi="DejaVu Sans" w:cs="DejaVu Sans"/>
           <w:b/>
           <w:color w:val="FF4054"/>
           <w:sz w:val="18"/>
@@ -682,15 +682,15 @@
         </w:tabs>
         <w:spacing w:after="120"/>
         <w:rPr>
-          <w:rFonts w:ascii="Arial" w:eastAsia="Arial" w:hAnsi="Arial" w:cs="Arial"/>
-          <w:color w:val="000000"/>
-          <w:sz w:val="18"/>
-          <w:szCs w:val="18"/>
-        </w:rPr>
-      </w:pPr>
-      <w:r>
-        <w:rPr>
-          <w:rFonts w:ascii="Arial" w:eastAsia="Arial" w:hAnsi="Arial" w:cs="Arial"/>
+          <w:rFonts w:ascii="DejaVu Sans" w:eastAsia="Arial" w:hAnsi="DejaVu Sans" w:cs="DejaVu Sans"/>
+          <w:color w:val="000000"/>
+          <w:sz w:val="18"/>
+          <w:szCs w:val="18"/>
+        </w:rPr>
+      </w:pPr>
+      <w:r>
+        <w:rPr>
+          <w:rFonts w:ascii="DejaVu Sans" w:eastAsia="Arial" w:hAnsi="DejaVu Sans" w:cs="DejaVu Sans"/>
           <w:b/>
           <w:color w:val="000000"/>
           <w:sz w:val="18"/>
@@ -700,7 +700,7 @@
       </w:r>
       <w:r>
         <w:rPr>
-          <w:rFonts w:ascii="Arial" w:eastAsia="Arial" w:hAnsi="Arial" w:cs="Arial"/>
+          <w:rFonts w:ascii="DejaVu Sans" w:eastAsia="Arial" w:hAnsi="DejaVu Sans" w:cs="DejaVu Sans"/>
           <w:b/>
           <w:sz w:val="18"/>
           <w:szCs w:val="18"/>
@@ -709,7 +709,7 @@
       </w:r>
       <w:r>
         <w:rPr>
-          <w:rFonts w:ascii="Arial" w:eastAsia="Arial" w:hAnsi="Arial" w:cs="Arial"/>
+          <w:rFonts w:ascii="DejaVu Sans" w:eastAsia="Arial" w:hAnsi="DejaVu Sans" w:cs="DejaVu Sans"/>
           <w:b/>
           <w:color w:val="000000"/>
           <w:sz w:val="18"/>
@@ -719,7 +719,7 @@
       </w:r>
       <w:r>
         <w:rPr>
-          <w:rFonts w:ascii="Arial" w:eastAsia="Arial" w:hAnsi="Arial" w:cs="Arial"/>
+          <w:rFonts w:ascii="DejaVu Sans" w:eastAsia="Arial" w:hAnsi="DejaVu Sans" w:cs="DejaVu Sans"/>
           <w:b/>
           <w:sz w:val="18"/>
           <w:szCs w:val="18"/>
@@ -728,7 +728,7 @@
       </w:r>
       <w:r>
         <w:rPr>
-          <w:rFonts w:ascii="Arial" w:eastAsia="Arial" w:hAnsi="Arial" w:cs="Arial"/>
+          <w:rFonts w:ascii="DejaVu Sans" w:eastAsia="Arial" w:hAnsi="DejaVu Sans" w:cs="DejaVu Sans"/>
           <w:b/>
           <w:color w:val="000000"/>
           <w:sz w:val="18"/>
@@ -738,7 +738,7 @@
       </w:r>
       <w:r>
         <w:rPr>
-          <w:rFonts w:ascii="Arial" w:eastAsia="Arial" w:hAnsi="Arial" w:cs="Arial"/>
+          <w:rFonts w:ascii="DejaVu Sans" w:eastAsia="Arial" w:hAnsi="DejaVu Sans" w:cs="DejaVu Sans"/>
           <w:color w:val="000000"/>
           <w:sz w:val="18"/>
           <w:szCs w:val="18"/>
@@ -748,7 +748,7 @@
       <w:proofErr w:type="spellStart"/>
       <w:r>
         <w:rPr>
-          <w:rFonts w:ascii="Arial" w:eastAsia="Arial" w:hAnsi="Arial" w:cs="Arial"/>
+          <w:rFonts w:ascii="DejaVu Sans" w:eastAsia="Arial" w:hAnsi="DejaVu Sans" w:cs="DejaVu Sans"/>
           <w:color w:val="000000"/>
           <w:sz w:val="18"/>
           <w:szCs w:val="18"/>
@@ -758,7 +758,7 @@
       <w:proofErr w:type="spellEnd"/>
       <w:r>
         <w:rPr>
-          <w:rFonts w:ascii="Arial" w:eastAsia="Arial" w:hAnsi="Arial" w:cs="Arial"/>
+          <w:rFonts w:ascii="DejaVu Sans" w:eastAsia="Arial" w:hAnsi="DejaVu Sans" w:cs="DejaVu Sans"/>
           <w:color w:val="000000"/>
           <w:sz w:val="18"/>
           <w:szCs w:val="18"/>
@@ -780,15 +780,15 @@
         </w:tabs>
         <w:spacing w:after="120"/>
         <w:rPr>
-          <w:rFonts w:ascii="Arial" w:eastAsia="Arial" w:hAnsi="Arial" w:cs="Arial"/>
-          <w:color w:val="000000"/>
-          <w:sz w:val="18"/>
-          <w:szCs w:val="18"/>
-        </w:rPr>
-      </w:pPr>
-      <w:r>
-        <w:rPr>
-          <w:rFonts w:ascii="Arial" w:eastAsia="Arial" w:hAnsi="Arial" w:cs="Arial"/>
+          <w:rFonts w:ascii="DejaVu Sans" w:eastAsia="Arial" w:hAnsi="DejaVu Sans" w:cs="DejaVu Sans"/>
+          <w:color w:val="000000"/>
+          <w:sz w:val="18"/>
+          <w:szCs w:val="18"/>
+        </w:rPr>
+      </w:pPr>
+      <w:r>
+        <w:rPr>
+          <w:rFonts w:ascii="DejaVu Sans" w:eastAsia="Arial" w:hAnsi="DejaVu Sans" w:cs="DejaVu Sans"/>
           <w:color w:val="000000"/>
           <w:sz w:val="18"/>
           <w:szCs w:val="18"/>
@@ -807,7 +807,7 @@
         </w:pBdr>
         <w:spacing w:after="80"/>
         <w:rPr>
-          <w:rFonts w:ascii="Arial" w:eastAsia="Arial" w:hAnsi="Arial" w:cs="Arial"/>
+          <w:rFonts w:ascii="DejaVu Sans" w:eastAsia="Arial" w:hAnsi="DejaVu Sans" w:cs="DejaVu Sans"/>
           <w:b/>
           <w:color w:val="FF4054"/>
           <w:sz w:val="18"/>
@@ -816,7 +816,7 @@
       </w:pPr>
       <w:r>
         <w:rPr>
-          <w:rFonts w:ascii="Arial" w:eastAsia="Arial" w:hAnsi="Arial" w:cs="Arial"/>
+          <w:rFonts w:ascii="DejaVu Sans" w:eastAsia="Arial" w:hAnsi="DejaVu Sans" w:cs="DejaVu Sans"/>
           <w:b/>
           <w:color w:val="FF4054"/>
           <w:sz w:val="18"/>
@@ -840,15 +840,15 @@
         </w:pBdr>
         <w:spacing w:after="80"/>
         <w:rPr>
-          <w:rFonts w:ascii="Arial" w:eastAsia="Arial" w:hAnsi="Arial" w:cs="Arial"/>
-          <w:color w:val="000000"/>
-          <w:sz w:val="18"/>
-          <w:szCs w:val="18"/>
-        </w:rPr>
-      </w:pPr>
-      <w:r>
-        <w:rPr>
-          <w:rFonts w:ascii="Arial" w:eastAsia="Arial" w:hAnsi="Arial" w:cs="Arial"/>
+          <w:rFonts w:ascii="DejaVu Sans" w:eastAsia="Arial" w:hAnsi="DejaVu Sans" w:cs="DejaVu Sans"/>
+          <w:color w:val="000000"/>
+          <w:sz w:val="18"/>
+          <w:szCs w:val="18"/>
+        </w:rPr>
+      </w:pPr>
+      <w:r>
+        <w:rPr>
+          <w:rFonts w:ascii="DejaVu Sans" w:eastAsia="Arial" w:hAnsi="DejaVu Sans" w:cs="DejaVu Sans"/>
           <w:color w:val="000000"/>
           <w:sz w:val="18"/>
           <w:szCs w:val="18"/>
@@ -857,7 +857,7 @@
       </w:r>
       <w:r>
         <w:rPr>
-          <w:rFonts w:ascii="Arial" w:eastAsia="Arial" w:hAnsi="Arial" w:cs="Arial"/>
+          <w:rFonts w:ascii="DejaVu Sans" w:eastAsia="Arial" w:hAnsi="DejaVu Sans" w:cs="DejaVu Sans"/>
           <w:i/>
           <w:color w:val="000000"/>
           <w:sz w:val="18"/>
@@ -867,7 +867,7 @@
       </w:r>
       <w:r>
         <w:rPr>
-          <w:rFonts w:ascii="Arial" w:eastAsia="Arial" w:hAnsi="Arial" w:cs="Arial"/>
+          <w:rFonts w:ascii="DejaVu Sans" w:eastAsia="Arial" w:hAnsi="DejaVu Sans" w:cs="DejaVu Sans"/>
           <w:color w:val="000000"/>
           <w:sz w:val="18"/>
           <w:szCs w:val="18"/>
@@ -876,7 +876,7 @@
       </w:r>
       <w:r>
         <w:rPr>
-          <w:rFonts w:ascii="Arial" w:eastAsia="Arial" w:hAnsi="Arial" w:cs="Arial"/>
+          <w:rFonts w:ascii="DejaVu Sans" w:eastAsia="Arial" w:hAnsi="DejaVu Sans" w:cs="DejaVu Sans"/>
           <w:i/>
           <w:color w:val="000000"/>
           <w:sz w:val="18"/>
@@ -886,7 +886,7 @@
       </w:r>
       <w:r>
         <w:rPr>
-          <w:rFonts w:ascii="Arial" w:eastAsia="Arial" w:hAnsi="Arial" w:cs="Arial"/>
+          <w:rFonts w:ascii="DejaVu Sans" w:eastAsia="Arial" w:hAnsi="DejaVu Sans" w:cs="DejaVu Sans"/>
           <w:color w:val="000000"/>
           <w:sz w:val="18"/>
           <w:szCs w:val="18"/>
@@ -909,15 +909,15 @@
         </w:pBdr>
         <w:spacing w:after="80"/>
         <w:rPr>
-          <w:rFonts w:ascii="Arial" w:eastAsia="Arial" w:hAnsi="Arial" w:cs="Arial"/>
-          <w:color w:val="000000"/>
-          <w:sz w:val="18"/>
-          <w:szCs w:val="18"/>
-        </w:rPr>
-      </w:pPr>
-      <w:r>
-        <w:rPr>
-          <w:rFonts w:ascii="Arial" w:eastAsia="Arial" w:hAnsi="Arial" w:cs="Arial"/>
+          <w:rFonts w:ascii="DejaVu Sans" w:eastAsia="Arial" w:hAnsi="DejaVu Sans" w:cs="DejaVu Sans"/>
+          <w:color w:val="000000"/>
+          <w:sz w:val="18"/>
+          <w:szCs w:val="18"/>
+        </w:rPr>
+      </w:pPr>
+      <w:r>
+        <w:rPr>
+          <w:rFonts w:ascii="DejaVu Sans" w:eastAsia="Arial" w:hAnsi="DejaVu Sans" w:cs="DejaVu Sans"/>
           <w:color w:val="000000"/>
           <w:sz w:val="18"/>
           <w:szCs w:val="18"/>
@@ -926,7 +926,7 @@
       </w:r>
       <w:r>
         <w:rPr>
-          <w:rFonts w:ascii="Arial" w:eastAsia="Arial" w:hAnsi="Arial" w:cs="Arial"/>
+          <w:rFonts w:ascii="DejaVu Sans" w:eastAsia="Arial" w:hAnsi="DejaVu Sans" w:cs="DejaVu Sans"/>
           <w:color w:val="000000"/>
           <w:sz w:val="18"/>
           <w:szCs w:val="18"/>
@@ -946,7 +946,7 @@
         </w:pBdr>
         <w:spacing w:after="80"/>
         <w:rPr>
-          <w:rFonts w:ascii="Arial" w:eastAsia="Arial" w:hAnsi="Arial" w:cs="Arial"/>
+          <w:rFonts w:ascii="DejaVu Sans" w:eastAsia="Arial" w:hAnsi="DejaVu Sans" w:cs="DejaVu Sans"/>
           <w:b/>
           <w:color w:val="FF4054"/>
           <w:sz w:val="18"/>
@@ -955,7 +955,7 @@
       </w:pPr>
       <w:r>
         <w:rPr>
-          <w:rFonts w:ascii="Arial" w:eastAsia="Arial" w:hAnsi="Arial" w:cs="Arial"/>
+          <w:rFonts w:ascii="DejaVu Sans" w:eastAsia="Arial" w:hAnsi="DejaVu Sans" w:cs="DejaVu Sans"/>
           <w:b/>
           <w:color w:val="FF4054"/>
           <w:sz w:val="18"/>
@@ -979,7 +979,7 @@
         </w:pBdr>
         <w:spacing w:after="20"/>
         <w:rPr>
-          <w:rFonts w:ascii="Arial" w:eastAsia="Arial" w:hAnsi="Arial" w:cs="Arial"/>
+          <w:rFonts w:ascii="DejaVu Sans" w:eastAsia="Arial" w:hAnsi="DejaVu Sans" w:cs="DejaVu Sans"/>
           <w:b/>
           <w:color w:val="FF4054"/>
           <w:sz w:val="18"/>
@@ -988,7 +988,7 @@
       </w:pPr>
       <w:r>
         <w:rPr>
-          <w:rFonts w:ascii="Arial" w:eastAsia="Arial" w:hAnsi="Arial" w:cs="Arial"/>
+          <w:rFonts w:ascii="DejaVu Sans" w:eastAsia="Arial" w:hAnsi="DejaVu Sans" w:cs="DejaVu Sans"/>
           <w:b/>
           <w:color w:val="FF4054"/>
           <w:sz w:val="18"/>
@@ -1012,15 +1012,15 @@
         <w:spacing w:after="120"/>
         <w:ind w:left="357" w:hanging="357"/>
         <w:rPr>
-          <w:rFonts w:ascii="Arial" w:eastAsia="Arial" w:hAnsi="Arial" w:cs="Arial"/>
-          <w:color w:val="000000"/>
-          <w:sz w:val="18"/>
-          <w:szCs w:val="18"/>
-        </w:rPr>
-      </w:pPr>
-      <w:r>
-        <w:rPr>
-          <w:rFonts w:ascii="Arial" w:eastAsia="Arial" w:hAnsi="Arial" w:cs="Arial"/>
+          <w:rFonts w:ascii="DejaVu Sans" w:eastAsia="Arial" w:hAnsi="DejaVu Sans" w:cs="DejaVu Sans"/>
+          <w:color w:val="000000"/>
+          <w:sz w:val="18"/>
+          <w:szCs w:val="18"/>
+        </w:rPr>
+      </w:pPr>
+      <w:r>
+        <w:rPr>
+          <w:rFonts w:ascii="DejaVu Sans" w:eastAsia="Arial" w:hAnsi="DejaVu Sans" w:cs="DejaVu Sans"/>
           <w:color w:val="000000"/>
           <w:sz w:val="18"/>
           <w:szCs w:val="18"/>
@@ -1043,7 +1043,7 @@
         </w:pBdr>
         <w:spacing w:after="20"/>
         <w:rPr>
-          <w:rFonts w:ascii="Arial" w:eastAsia="Arial" w:hAnsi="Arial" w:cs="Arial"/>
+          <w:rFonts w:ascii="DejaVu Sans" w:eastAsia="Arial" w:hAnsi="DejaVu Sans" w:cs="DejaVu Sans"/>
           <w:b/>
           <w:color w:val="FF4054"/>
           <w:sz w:val="18"/>
@@ -1052,7 +1052,7 @@
       </w:pPr>
       <w:r>
         <w:rPr>
-          <w:rFonts w:ascii="Arial" w:eastAsia="Arial" w:hAnsi="Arial" w:cs="Arial"/>
+          <w:rFonts w:ascii="DejaVu Sans" w:eastAsia="Arial" w:hAnsi="DejaVu Sans" w:cs="DejaVu Sans"/>
           <w:b/>
           <w:color w:val="FF4054"/>
           <w:sz w:val="18"/>
@@ -1076,7 +1076,7 @@
         <w:spacing w:after="120"/>
         <w:ind w:left="357" w:hanging="357"/>
         <w:rPr>
-          <w:rFonts w:ascii="Arial" w:eastAsia="Arial" w:hAnsi="Arial" w:cs="Arial"/>
+          <w:rFonts w:ascii="DejaVu Sans" w:eastAsia="Arial" w:hAnsi="DejaVu Sans" w:cs="DejaVu Sans"/>
           <w:b/>
           <w:bCs/>
           <w:color w:val="000000"/>
@@ -1086,7 +1086,7 @@
       </w:pPr>
       <w:r>
         <w:rPr>
-          <w:rFonts w:ascii="Arial" w:eastAsia="Arial" w:hAnsi="Arial" w:cs="Arial"/>
+          <w:rFonts w:ascii="DejaVu Sans" w:eastAsia="Arial" w:hAnsi="DejaVu Sans" w:cs="DejaVu Sans"/>
           <w:color w:val="000000"/>
           <w:sz w:val="18"/>
           <w:szCs w:val="18"/>
@@ -1095,7 +1095,7 @@
       </w:r>
       <w:r>
         <w:rPr>
-          <w:rFonts w:ascii="Arial" w:eastAsia="Arial" w:hAnsi="Arial" w:cs="Arial"/>
+          <w:rFonts w:ascii="DejaVu Sans" w:eastAsia="Arial" w:hAnsi="DejaVu Sans" w:cs="DejaVu Sans"/>
           <w:color w:val="000000"/>
           <w:sz w:val="18"/>
           <w:szCs w:val="18"/>
@@ -1105,7 +1105,7 @@
       </w:r>
       <w:r>
         <w:rPr>
-          <w:rFonts w:ascii="Arial" w:eastAsia="Arial" w:hAnsi="Arial" w:cs="Arial"/>
+          <w:rFonts w:ascii="DejaVu Sans" w:eastAsia="Arial" w:hAnsi="DejaVu Sans" w:cs="DejaVu Sans"/>
           <w:color w:val="000000"/>
           <w:sz w:val="18"/>
           <w:szCs w:val="18"/>
@@ -1124,7 +1124,7 @@
       <w:bookmarkStart w:id="7" w:name="TxDataInizio"/>
       <w:r>
         <w:rPr>
-          <w:rFonts w:ascii="Arial" w:eastAsia="Arial" w:hAnsi="Arial" w:cs="Arial"/>
+          <w:rFonts w:ascii="DejaVu Sans" w:eastAsia="Arial" w:hAnsi="DejaVu Sans" w:cs="DejaVu Sans"/>
           <w:color w:val="000000"/>
           <w:sz w:val="18"/>
           <w:szCs w:val="18"/>
@@ -1133,15 +1133,15 @@
       </w:r>
       <w:r>
         <w:rPr>
-          <w:rFonts w:ascii="Arial" w:eastAsia="Arial" w:hAnsi="Arial" w:cs="Arial"/>
-          <w:color w:val="000000"/>
-          <w:sz w:val="18"/>
-          <w:szCs w:val="18"/>
-        </w:rPr>
-      </w:r>
-      <w:r>
-        <w:rPr>
-          <w:rFonts w:ascii="Arial" w:eastAsia="Arial" w:hAnsi="Arial" w:cs="Arial"/>
+          <w:rFonts w:ascii="DejaVu Sans" w:eastAsia="Arial" w:hAnsi="DejaVu Sans" w:cs="DejaVu Sans"/>
+          <w:color w:val="000000"/>
+          <w:sz w:val="18"/>
+          <w:szCs w:val="18"/>
+        </w:rPr>
+      </w:r>
+      <w:r>
+        <w:rPr>
+          <w:rFonts w:ascii="DejaVu Sans" w:eastAsia="Arial" w:hAnsi="DejaVu Sans" w:cs="DejaVu Sans"/>
           <w:color w:val="000000"/>
           <w:sz w:val="18"/>
           <w:szCs w:val="18"/>
@@ -1150,7 +1150,7 @@
       </w:r>
       <w:r>
         <w:rPr>
-          <w:rFonts w:ascii="Arial" w:eastAsia="Arial" w:hAnsi="Arial" w:cs="Arial"/>
+          <w:rFonts w:ascii="DejaVu Sans" w:eastAsia="Arial" w:hAnsi="DejaVu Sans" w:cs="DejaVu Sans"/>
           <w:noProof/>
           <w:color w:val="000000"/>
           <w:sz w:val="18"/>
@@ -1160,7 +1160,7 @@
       </w:r>
       <w:r>
         <w:rPr>
-          <w:rFonts w:ascii="Arial" w:eastAsia="Arial" w:hAnsi="Arial" w:cs="Arial"/>
+          <w:rFonts w:ascii="DejaVu Sans" w:eastAsia="Arial" w:hAnsi="DejaVu Sans" w:cs="DejaVu Sans"/>
           <w:color w:val="000000"/>
           <w:sz w:val="18"/>
           <w:szCs w:val="18"/>
@@ -1170,7 +1170,7 @@
       <w:bookmarkEnd w:id="7"/>
       <w:r>
         <w:rPr>
-          <w:rFonts w:ascii="Arial" w:eastAsia="Arial" w:hAnsi="Arial" w:cs="Arial"/>
+          <w:rFonts w:ascii="DejaVu Sans" w:eastAsia="Arial" w:hAnsi="DejaVu Sans" w:cs="DejaVu Sans"/>
           <w:color w:val="000000"/>
           <w:sz w:val="18"/>
           <w:szCs w:val="18"/>
@@ -1179,7 +1179,7 @@
       </w:r>
       <w:r>
         <w:rPr>
-          <w:rFonts w:ascii="Arial" w:eastAsia="Arial" w:hAnsi="Arial" w:cs="Arial"/>
+          <w:rFonts w:ascii="DejaVu Sans" w:eastAsia="Arial" w:hAnsi="DejaVu Sans" w:cs="DejaVu Sans"/>
           <w:color w:val="000000"/>
           <w:sz w:val="18"/>
           <w:szCs w:val="18"/>
@@ -1188,7 +1188,7 @@
       </w:r>
       <w:r>
         <w:rPr>
-          <w:rFonts w:ascii="Arial" w:eastAsia="Arial" w:hAnsi="Arial" w:cs="Arial"/>
+          <w:rFonts w:ascii="DejaVu Sans" w:eastAsia="Arial" w:hAnsi="DejaVu Sans" w:cs="DejaVu Sans"/>
           <w:color w:val="000000"/>
           <w:sz w:val="18"/>
           <w:szCs w:val="18"/>
@@ -1207,7 +1207,7 @@
       <w:bookmarkStart w:id="8" w:name="TxDataFine"/>
       <w:r>
         <w:rPr>
-          <w:rFonts w:ascii="Arial" w:eastAsia="Arial" w:hAnsi="Arial" w:cs="Arial"/>
+          <w:rFonts w:ascii="DejaVu Sans" w:eastAsia="Arial" w:hAnsi="DejaVu Sans" w:cs="DejaVu Sans"/>
           <w:color w:val="000000"/>
           <w:sz w:val="18"/>
           <w:szCs w:val="18"/>
@@ -1216,15 +1216,15 @@
       </w:r>
       <w:r>
         <w:rPr>
-          <w:rFonts w:ascii="Arial" w:eastAsia="Arial" w:hAnsi="Arial" w:cs="Arial"/>
-          <w:color w:val="000000"/>
-          <w:sz w:val="18"/>
-          <w:szCs w:val="18"/>
-        </w:rPr>
-      </w:r>
-      <w:r>
-        <w:rPr>
-          <w:rFonts w:ascii="Arial" w:eastAsia="Arial" w:hAnsi="Arial" w:cs="Arial"/>
+          <w:rFonts w:ascii="DejaVu Sans" w:eastAsia="Arial" w:hAnsi="DejaVu Sans" w:cs="DejaVu Sans"/>
+          <w:color w:val="000000"/>
+          <w:sz w:val="18"/>
+          <w:szCs w:val="18"/>
+        </w:rPr>
+      </w:r>
+      <w:r>
+        <w:rPr>
+          <w:rFonts w:ascii="DejaVu Sans" w:eastAsia="Arial" w:hAnsi="DejaVu Sans" w:cs="DejaVu Sans"/>
           <w:color w:val="000000"/>
           <w:sz w:val="18"/>
           <w:szCs w:val="18"/>
@@ -1233,7 +1233,7 @@
       </w:r>
       <w:r>
         <w:rPr>
-          <w:rFonts w:ascii="Arial" w:eastAsia="Arial" w:hAnsi="Arial" w:cs="Arial"/>
+          <w:rFonts w:ascii="DejaVu Sans" w:eastAsia="Arial" w:hAnsi="DejaVu Sans" w:cs="DejaVu Sans"/>
           <w:noProof/>
           <w:color w:val="000000"/>
           <w:sz w:val="18"/>
@@ -1243,7 +1243,7 @@
       </w:r>
       <w:r>
         <w:rPr>
-          <w:rFonts w:ascii="Arial" w:eastAsia="Arial" w:hAnsi="Arial" w:cs="Arial"/>
+          <w:rFonts w:ascii="DejaVu Sans" w:eastAsia="Arial" w:hAnsi="DejaVu Sans" w:cs="DejaVu Sans"/>
           <w:color w:val="000000"/>
           <w:sz w:val="18"/>
           <w:szCs w:val="18"/>
@@ -1253,7 +1253,7 @@
       <w:bookmarkEnd w:id="8"/>
       <w:r>
         <w:rPr>
-          <w:rFonts w:ascii="Arial" w:eastAsia="Arial" w:hAnsi="Arial" w:cs="Arial"/>
+          <w:rFonts w:ascii="DejaVu Sans" w:eastAsia="Arial" w:hAnsi="DejaVu Sans" w:cs="DejaVu Sans"/>
           <w:color w:val="000000"/>
           <w:sz w:val="18"/>
           <w:szCs w:val="18"/>
@@ -1276,15 +1276,15 @@
         <w:spacing w:after="120"/>
         <w:ind w:left="357" w:hanging="357"/>
         <w:rPr>
-          <w:rFonts w:ascii="Arial" w:eastAsia="Arial" w:hAnsi="Arial" w:cs="Arial"/>
-          <w:color w:val="000000"/>
-          <w:sz w:val="18"/>
-          <w:szCs w:val="18"/>
-        </w:rPr>
-      </w:pPr>
-      <w:r>
-        <w:rPr>
-          <w:rFonts w:ascii="Arial" w:eastAsia="Arial" w:hAnsi="Arial" w:cs="Arial"/>
+          <w:rFonts w:ascii="DejaVu Sans" w:eastAsia="Arial" w:hAnsi="DejaVu Sans" w:cs="DejaVu Sans"/>
+          <w:color w:val="000000"/>
+          <w:sz w:val="18"/>
+          <w:szCs w:val="18"/>
+        </w:rPr>
+      </w:pPr>
+      <w:r>
+        <w:rPr>
+          <w:rFonts w:ascii="DejaVu Sans" w:eastAsia="Arial" w:hAnsi="DejaVu Sans" w:cs="DejaVu Sans"/>
           <w:color w:val="000000"/>
           <w:sz w:val="18"/>
           <w:szCs w:val="18"/>
@@ -1307,15 +1307,15 @@
         <w:spacing w:after="120"/>
         <w:ind w:left="357" w:hanging="357"/>
         <w:rPr>
-          <w:rFonts w:ascii="Arial" w:eastAsia="Arial" w:hAnsi="Arial" w:cs="Arial"/>
-          <w:color w:val="000000"/>
-          <w:sz w:val="18"/>
-          <w:szCs w:val="18"/>
-        </w:rPr>
-      </w:pPr>
-      <w:r>
-        <w:rPr>
-          <w:rFonts w:ascii="Arial" w:eastAsia="Arial" w:hAnsi="Arial" w:cs="Arial"/>
+          <w:rFonts w:ascii="DejaVu Sans" w:eastAsia="Arial" w:hAnsi="DejaVu Sans" w:cs="DejaVu Sans"/>
+          <w:color w:val="000000"/>
+          <w:sz w:val="18"/>
+          <w:szCs w:val="18"/>
+        </w:rPr>
+      </w:pPr>
+      <w:r>
+        <w:rPr>
+          <w:rFonts w:ascii="DejaVu Sans" w:eastAsia="Arial" w:hAnsi="DejaVu Sans" w:cs="DejaVu Sans"/>
           <w:color w:val="000000"/>
           <w:sz w:val="18"/>
           <w:szCs w:val="18"/>
@@ -1324,7 +1324,7 @@
       </w:r>
       <w:r>
         <w:rPr>
-          <w:rFonts w:ascii="Arial" w:eastAsia="Arial" w:hAnsi="Arial" w:cs="Arial"/>
+          <w:rFonts w:ascii="DejaVu Sans" w:eastAsia="Arial" w:hAnsi="DejaVu Sans" w:cs="DejaVu Sans"/>
           <w:color w:val="000000"/>
           <w:sz w:val="18"/>
           <w:szCs w:val="18"/>
@@ -1343,7 +1343,7 @@
       <w:bookmarkStart w:id="9" w:name="TxProfessione"/>
       <w:r>
         <w:rPr>
-          <w:rFonts w:ascii="Arial" w:eastAsia="Arial" w:hAnsi="Arial" w:cs="Arial"/>
+          <w:rFonts w:ascii="DejaVu Sans" w:eastAsia="Arial" w:hAnsi="DejaVu Sans" w:cs="DejaVu Sans"/>
           <w:color w:val="000000"/>
           <w:sz w:val="18"/>
           <w:szCs w:val="18"/>
@@ -1352,15 +1352,15 @@
       </w:r>
       <w:r>
         <w:rPr>
-          <w:rFonts w:ascii="Arial" w:eastAsia="Arial" w:hAnsi="Arial" w:cs="Arial"/>
-          <w:color w:val="000000"/>
-          <w:sz w:val="18"/>
-          <w:szCs w:val="18"/>
-        </w:rPr>
-      </w:r>
-      <w:r>
-        <w:rPr>
-          <w:rFonts w:ascii="Arial" w:eastAsia="Arial" w:hAnsi="Arial" w:cs="Arial"/>
+          <w:rFonts w:ascii="DejaVu Sans" w:eastAsia="Arial" w:hAnsi="DejaVu Sans" w:cs="DejaVu Sans"/>
+          <w:color w:val="000000"/>
+          <w:sz w:val="18"/>
+          <w:szCs w:val="18"/>
+        </w:rPr>
+      </w:r>
+      <w:r>
+        <w:rPr>
+          <w:rFonts w:ascii="DejaVu Sans" w:eastAsia="Arial" w:hAnsi="DejaVu Sans" w:cs="DejaVu Sans"/>
           <w:color w:val="000000"/>
           <w:sz w:val="18"/>
           <w:szCs w:val="18"/>
@@ -1369,7 +1369,7 @@
       </w:r>
       <w:r>
         <w:rPr>
-          <w:rFonts w:ascii="Arial" w:eastAsia="Arial" w:hAnsi="Arial" w:cs="Arial"/>
+          <w:rFonts w:ascii="DejaVu Sans" w:eastAsia="Arial" w:hAnsi="DejaVu Sans" w:cs="DejaVu Sans"/>
           <w:noProof/>
           <w:color w:val="000000"/>
           <w:sz w:val="18"/>
@@ -1379,7 +1379,7 @@
       </w:r>
       <w:r>
         <w:rPr>
-          <w:rFonts w:ascii="Arial" w:eastAsia="Arial" w:hAnsi="Arial" w:cs="Arial"/>
+          <w:rFonts w:ascii="DejaVu Sans" w:eastAsia="Arial" w:hAnsi="DejaVu Sans" w:cs="DejaVu Sans"/>
           <w:color w:val="000000"/>
           <w:sz w:val="18"/>
           <w:szCs w:val="18"/>
@@ -1389,7 +1389,7 @@
       <w:bookmarkEnd w:id="9"/>
       <w:r>
         <w:rPr>
-          <w:rFonts w:ascii="Arial" w:eastAsia="Arial" w:hAnsi="Arial" w:cs="Arial"/>
+          <w:rFonts w:ascii="DejaVu Sans" w:eastAsia="Arial" w:hAnsi="DejaVu Sans" w:cs="DejaVu Sans"/>
           <w:b/>
           <w:bCs/>
           <w:color w:val="000000"/>
@@ -1400,7 +1400,7 @@
       </w:r>
       <w:r>
         <w:rPr>
-          <w:rFonts w:ascii="Arial" w:eastAsia="Arial" w:hAnsi="Arial" w:cs="Arial"/>
+          <w:rFonts w:ascii="DejaVu Sans" w:eastAsia="Arial" w:hAnsi="DejaVu Sans" w:cs="DejaVu Sans"/>
           <w:color w:val="000000"/>
           <w:sz w:val="18"/>
           <w:szCs w:val="18"/>
@@ -1409,7 +1409,7 @@
       </w:r>
       <w:r>
         <w:rPr>
-          <w:rFonts w:ascii="Arial" w:eastAsia="Arial" w:hAnsi="Arial" w:cs="Arial"/>
+          <w:rFonts w:ascii="DejaVu Sans" w:eastAsia="Arial" w:hAnsi="DejaVu Sans" w:cs="DejaVu Sans"/>
           <w:color w:val="000000"/>
           <w:sz w:val="18"/>
           <w:szCs w:val="18"/>
@@ -1428,7 +1428,7 @@
       <w:bookmarkStart w:id="10" w:name="TxtCCNL"/>
       <w:r>
         <w:rPr>
-          <w:rFonts w:ascii="Arial" w:eastAsia="Arial" w:hAnsi="Arial" w:cs="Arial"/>
+          <w:rFonts w:ascii="DejaVu Sans" w:eastAsia="Arial" w:hAnsi="DejaVu Sans" w:cs="DejaVu Sans"/>
           <w:color w:val="000000"/>
           <w:sz w:val="18"/>
           <w:szCs w:val="18"/>
@@ -1437,15 +1437,15 @@
       </w:r>
       <w:r>
         <w:rPr>
-          <w:rFonts w:ascii="Arial" w:eastAsia="Arial" w:hAnsi="Arial" w:cs="Arial"/>
-          <w:color w:val="000000"/>
-          <w:sz w:val="18"/>
-          <w:szCs w:val="18"/>
-        </w:rPr>
-      </w:r>
-      <w:r>
-        <w:rPr>
-          <w:rFonts w:ascii="Arial" w:eastAsia="Arial" w:hAnsi="Arial" w:cs="Arial"/>
+          <w:rFonts w:ascii="DejaVu Sans" w:eastAsia="Arial" w:hAnsi="DejaVu Sans" w:cs="DejaVu Sans"/>
+          <w:color w:val="000000"/>
+          <w:sz w:val="18"/>
+          <w:szCs w:val="18"/>
+        </w:rPr>
+      </w:r>
+      <w:r>
+        <w:rPr>
+          <w:rFonts w:ascii="DejaVu Sans" w:eastAsia="Arial" w:hAnsi="DejaVu Sans" w:cs="DejaVu Sans"/>
           <w:color w:val="000000"/>
           <w:sz w:val="18"/>
           <w:szCs w:val="18"/>
@@ -1454,7 +1454,7 @@
       </w:r>
       <w:r>
         <w:rPr>
-          <w:rFonts w:ascii="Arial" w:eastAsia="Arial" w:hAnsi="Arial" w:cs="Arial"/>
+          <w:rFonts w:ascii="DejaVu Sans" w:eastAsia="Arial" w:hAnsi="DejaVu Sans" w:cs="DejaVu Sans"/>
           <w:noProof/>
           <w:color w:val="000000"/>
           <w:sz w:val="18"/>
@@ -1464,7 +1464,7 @@
       </w:r>
       <w:r>
         <w:rPr>
-          <w:rFonts w:ascii="Arial" w:eastAsia="Arial" w:hAnsi="Arial" w:cs="Arial"/>
+          <w:rFonts w:ascii="DejaVu Sans" w:eastAsia="Arial" w:hAnsi="DejaVu Sans" w:cs="DejaVu Sans"/>
           <w:color w:val="000000"/>
           <w:sz w:val="18"/>
           <w:szCs w:val="18"/>
@@ -1474,7 +1474,7 @@
       <w:bookmarkEnd w:id="10"/>
       <w:r>
         <w:rPr>
-          <w:rFonts w:ascii="Arial" w:eastAsia="Arial" w:hAnsi="Arial" w:cs="Arial"/>
+          <w:rFonts w:ascii="DejaVu Sans" w:eastAsia="Arial" w:hAnsi="DejaVu Sans" w:cs="DejaVu Sans"/>
           <w:color w:val="000000"/>
           <w:sz w:val="18"/>
           <w:szCs w:val="18"/>
@@ -1497,7 +1497,7 @@
         </w:pBdr>
         <w:spacing w:after="20"/>
         <w:rPr>
-          <w:rFonts w:ascii="Arial" w:eastAsia="Arial" w:hAnsi="Arial" w:cs="Arial"/>
+          <w:rFonts w:ascii="DejaVu Sans" w:eastAsia="Arial" w:hAnsi="DejaVu Sans" w:cs="DejaVu Sans"/>
           <w:b/>
           <w:color w:val="FF4054"/>
           <w:sz w:val="18"/>
@@ -1506,7 +1506,7 @@
       </w:pPr>
       <w:r>
         <w:rPr>
-          <w:rFonts w:ascii="Arial" w:eastAsia="Arial" w:hAnsi="Arial" w:cs="Arial"/>
+          <w:rFonts w:ascii="DejaVu Sans" w:eastAsia="Arial" w:hAnsi="DejaVu Sans" w:cs="DejaVu Sans"/>
           <w:b/>
           <w:color w:val="FF4054"/>
           <w:sz w:val="18"/>
@@ -1529,15 +1529,15 @@
         </w:tabs>
         <w:spacing w:after="120"/>
         <w:rPr>
-          <w:rFonts w:ascii="Arial" w:eastAsia="Arial" w:hAnsi="Arial" w:cs="Arial"/>
-          <w:color w:val="000000"/>
-          <w:sz w:val="18"/>
-          <w:szCs w:val="18"/>
-        </w:rPr>
-      </w:pPr>
-      <w:r>
-        <w:rPr>
-          <w:rFonts w:ascii="Arial" w:eastAsia="Arial" w:hAnsi="Arial" w:cs="Arial"/>
+          <w:rFonts w:ascii="DejaVu Sans" w:eastAsia="Arial" w:hAnsi="DejaVu Sans" w:cs="DejaVu Sans"/>
+          <w:color w:val="000000"/>
+          <w:sz w:val="18"/>
+          <w:szCs w:val="18"/>
+        </w:rPr>
+      </w:pPr>
+      <w:r>
+        <w:rPr>
+          <w:rFonts w:ascii="DejaVu Sans" w:eastAsia="Arial" w:hAnsi="DejaVu Sans" w:cs="DejaVu Sans"/>
           <w:color w:val="000000"/>
           <w:sz w:val="18"/>
           <w:szCs w:val="18"/>
@@ -1560,7 +1560,7 @@
         </w:pBdr>
         <w:spacing w:after="20"/>
         <w:rPr>
-          <w:rFonts w:ascii="Arial" w:eastAsia="Arial" w:hAnsi="Arial" w:cs="Arial"/>
+          <w:rFonts w:ascii="DejaVu Sans" w:eastAsia="Arial" w:hAnsi="DejaVu Sans" w:cs="DejaVu Sans"/>
           <w:b/>
           <w:color w:val="FF4054"/>
           <w:sz w:val="18"/>
@@ -1569,7 +1569,7 @@
       </w:pPr>
       <w:r>
         <w:rPr>
-          <w:rFonts w:ascii="Arial" w:eastAsia="Arial" w:hAnsi="Arial" w:cs="Arial"/>
+          <w:rFonts w:ascii="DejaVu Sans" w:eastAsia="Arial" w:hAnsi="DejaVu Sans" w:cs="DejaVu Sans"/>
           <w:b/>
           <w:color w:val="FF4054"/>
           <w:sz w:val="18"/>
@@ -1592,15 +1592,15 @@
         </w:tabs>
         <w:spacing w:after="120"/>
         <w:rPr>
-          <w:rFonts w:ascii="Arial" w:eastAsia="Arial" w:hAnsi="Arial" w:cs="Arial"/>
-          <w:color w:val="000000"/>
-          <w:sz w:val="18"/>
-          <w:szCs w:val="18"/>
-        </w:rPr>
-      </w:pPr>
-      <w:r>
-        <w:rPr>
-          <w:rFonts w:ascii="Arial" w:eastAsia="Arial" w:hAnsi="Arial" w:cs="Arial"/>
+          <w:rFonts w:ascii="DejaVu Sans" w:eastAsia="Arial" w:hAnsi="DejaVu Sans" w:cs="DejaVu Sans"/>
+          <w:color w:val="000000"/>
+          <w:sz w:val="18"/>
+          <w:szCs w:val="18"/>
+        </w:rPr>
+      </w:pPr>
+      <w:r>
+        <w:rPr>
+          <w:rFonts w:ascii="DejaVu Sans" w:eastAsia="Arial" w:hAnsi="DejaVu Sans" w:cs="DejaVu Sans"/>
           <w:color w:val="000000"/>
           <w:sz w:val="18"/>
           <w:szCs w:val="18"/>
@@ -1609,7 +1609,7 @@
       </w:r>
       <w:r>
         <w:rPr>
-          <w:rFonts w:ascii="Arial" w:eastAsia="Arial" w:hAnsi="Arial" w:cs="Arial"/>
+          <w:rFonts w:ascii="DejaVu Sans" w:eastAsia="Arial" w:hAnsi="DejaVu Sans" w:cs="DejaVu Sans"/>
           <w:sz w:val="18"/>
           <w:szCs w:val="18"/>
         </w:rPr>
@@ -1617,7 +1617,7 @@
       </w:r>
       <w:r>
         <w:rPr>
-          <w:rFonts w:ascii="Arial" w:eastAsia="Arial" w:hAnsi="Arial" w:cs="Arial"/>
+          <w:rFonts w:ascii="DejaVu Sans" w:eastAsia="Arial" w:hAnsi="DejaVu Sans" w:cs="DejaVu Sans"/>
           <w:color w:val="000000"/>
           <w:sz w:val="18"/>
           <w:szCs w:val="18"/>
@@ -1640,7 +1640,7 @@
         </w:pBdr>
         <w:spacing w:after="20"/>
         <w:rPr>
-          <w:rFonts w:ascii="Arial" w:eastAsia="Arial" w:hAnsi="Arial" w:cs="Arial"/>
+          <w:rFonts w:ascii="DejaVu Sans" w:eastAsia="Arial" w:hAnsi="DejaVu Sans" w:cs="DejaVu Sans"/>
           <w:b/>
           <w:color w:val="FF4054"/>
           <w:sz w:val="18"/>
@@ -1649,7 +1649,7 @@
       </w:pPr>
       <w:r>
         <w:rPr>
-          <w:rFonts w:ascii="Arial" w:eastAsia="Arial" w:hAnsi="Arial" w:cs="Arial"/>
+          <w:rFonts w:ascii="DejaVu Sans" w:eastAsia="Arial" w:hAnsi="DejaVu Sans" w:cs="DejaVu Sans"/>
           <w:b/>
           <w:color w:val="FF4054"/>
           <w:sz w:val="18"/>
@@ -1673,15 +1673,15 @@
         <w:spacing w:after="120"/>
         <w:ind w:left="357" w:hanging="357"/>
         <w:rPr>
-          <w:rFonts w:ascii="Arial" w:eastAsia="Arial" w:hAnsi="Arial" w:cs="Arial"/>
-          <w:color w:val="000000"/>
-          <w:sz w:val="18"/>
-          <w:szCs w:val="18"/>
-        </w:rPr>
-      </w:pPr>
-      <w:r>
-        <w:rPr>
-          <w:rFonts w:ascii="Arial" w:eastAsia="Arial" w:hAnsi="Arial" w:cs="Arial"/>
+          <w:rFonts w:ascii="DejaVu Sans" w:eastAsia="Arial" w:hAnsi="DejaVu Sans" w:cs="DejaVu Sans"/>
+          <w:color w:val="000000"/>
+          <w:sz w:val="18"/>
+          <w:szCs w:val="18"/>
+        </w:rPr>
+      </w:pPr>
+      <w:r>
+        <w:rPr>
+          <w:rFonts w:ascii="DejaVu Sans" w:eastAsia="Arial" w:hAnsi="DejaVu Sans" w:cs="DejaVu Sans"/>
           <w:color w:val="000000"/>
           <w:sz w:val="18"/>
           <w:szCs w:val="18"/>
@@ -1704,15 +1704,15 @@
         <w:spacing w:after="120"/>
         <w:ind w:left="357" w:hanging="357"/>
         <w:rPr>
-          <w:rFonts w:ascii="Arial" w:eastAsia="Arial" w:hAnsi="Arial" w:cs="Arial"/>
-          <w:color w:val="000000"/>
-          <w:sz w:val="18"/>
-          <w:szCs w:val="18"/>
-        </w:rPr>
-      </w:pPr>
-      <w:r>
-        <w:rPr>
-          <w:rFonts w:ascii="Arial" w:eastAsia="Arial" w:hAnsi="Arial" w:cs="Arial"/>
+          <w:rFonts w:ascii="DejaVu Sans" w:eastAsia="Arial" w:hAnsi="DejaVu Sans" w:cs="DejaVu Sans"/>
+          <w:color w:val="000000"/>
+          <w:sz w:val="18"/>
+          <w:szCs w:val="18"/>
+        </w:rPr>
+      </w:pPr>
+      <w:r>
+        <w:rPr>
+          <w:rFonts w:ascii="DejaVu Sans" w:eastAsia="Arial" w:hAnsi="DejaVu Sans" w:cs="DejaVu Sans"/>
           <w:color w:val="000000"/>
           <w:sz w:val="18"/>
           <w:szCs w:val="18"/>
@@ -1735,15 +1735,15 @@
         <w:spacing w:after="120"/>
         <w:ind w:left="357" w:hanging="357"/>
         <w:rPr>
-          <w:rFonts w:ascii="Arial" w:eastAsia="Arial" w:hAnsi="Arial" w:cs="Arial"/>
-          <w:color w:val="000000"/>
-          <w:sz w:val="18"/>
-          <w:szCs w:val="18"/>
-        </w:rPr>
-      </w:pPr>
-      <w:r>
-        <w:rPr>
-          <w:rFonts w:ascii="Arial" w:eastAsia="Arial" w:hAnsi="Arial" w:cs="Arial"/>
+          <w:rFonts w:ascii="DejaVu Sans" w:eastAsia="Arial" w:hAnsi="DejaVu Sans" w:cs="DejaVu Sans"/>
+          <w:color w:val="000000"/>
+          <w:sz w:val="18"/>
+          <w:szCs w:val="18"/>
+        </w:rPr>
+      </w:pPr>
+      <w:r>
+        <w:rPr>
+          <w:rFonts w:ascii="DejaVu Sans" w:eastAsia="Arial" w:hAnsi="DejaVu Sans" w:cs="DejaVu Sans"/>
           <w:color w:val="000000"/>
           <w:sz w:val="18"/>
           <w:szCs w:val="18"/>
@@ -1766,25 +1766,26 @@
         <w:spacing w:after="120"/>
         <w:ind w:left="357" w:hanging="357"/>
         <w:rPr>
-          <w:rFonts w:ascii="Arial" w:eastAsia="Arial" w:hAnsi="Arial" w:cs="Arial"/>
-          <w:color w:val="000000"/>
-          <w:sz w:val="18"/>
-          <w:szCs w:val="18"/>
-        </w:rPr>
-      </w:pPr>
-      <w:r>
-        <w:rPr>
-          <w:rFonts w:ascii="Arial" w:eastAsia="Arial" w:hAnsi="Arial" w:cs="Arial"/>
-          <w:color w:val="000000"/>
-          <w:sz w:val="18"/>
-          <w:szCs w:val="18"/>
-        </w:rPr>
+          <w:rFonts w:ascii="DejaVu Sans" w:eastAsia="Arial" w:hAnsi="DejaVu Sans" w:cs="DejaVu Sans"/>
+          <w:color w:val="000000"/>
+          <w:sz w:val="18"/>
+          <w:szCs w:val="18"/>
+        </w:rPr>
+      </w:pPr>
+      <w:r>
+        <w:rPr>
+          <w:rFonts w:ascii="DejaVu Sans" w:eastAsia="Arial" w:hAnsi="DejaVu Sans" w:cs="DejaVu Sans"/>
+          <w:color w:val="000000"/>
+          <w:sz w:val="18"/>
+          <w:szCs w:val="18"/>
+        </w:rPr>
+        <w:lastRenderedPageBreak/>
         <w:t xml:space="preserve">5.4) Il presente contratto intermittente è stipulato senza che il/la Dipendente sia obbligato/a </w:t>
       </w:r>
       <w:proofErr w:type="spellStart"/>
       <w:r>
         <w:rPr>
-          <w:rFonts w:ascii="Arial" w:eastAsia="Arial" w:hAnsi="Arial" w:cs="Arial"/>
+          <w:rFonts w:ascii="DejaVu Sans" w:eastAsia="Arial" w:hAnsi="DejaVu Sans" w:cs="DejaVu Sans"/>
           <w:color w:val="000000"/>
           <w:sz w:val="18"/>
           <w:szCs w:val="18"/>
@@ -1794,7 +1795,7 @@
       <w:proofErr w:type="spellEnd"/>
       <w:r>
         <w:rPr>
-          <w:rFonts w:ascii="Arial" w:eastAsia="Arial" w:hAnsi="Arial" w:cs="Arial"/>
+          <w:rFonts w:ascii="DejaVu Sans" w:eastAsia="Arial" w:hAnsi="DejaVu Sans" w:cs="DejaVu Sans"/>
           <w:color w:val="000000"/>
           <w:sz w:val="18"/>
           <w:szCs w:val="18"/>
@@ -1817,7 +1818,7 @@
         </w:pBdr>
         <w:spacing w:after="20"/>
         <w:rPr>
-          <w:rFonts w:ascii="Arial" w:eastAsia="Arial" w:hAnsi="Arial" w:cs="Arial"/>
+          <w:rFonts w:ascii="DejaVu Sans" w:eastAsia="Arial" w:hAnsi="DejaVu Sans" w:cs="DejaVu Sans"/>
           <w:b/>
           <w:color w:val="FF4054"/>
           <w:sz w:val="18"/>
@@ -1826,13 +1827,12 @@
       </w:pPr>
       <w:r>
         <w:rPr>
-          <w:rFonts w:ascii="Arial" w:eastAsia="Arial" w:hAnsi="Arial" w:cs="Arial"/>
+          <w:rFonts w:ascii="DejaVu Sans" w:eastAsia="Arial" w:hAnsi="DejaVu Sans" w:cs="DejaVu Sans"/>
           <w:b/>
           <w:color w:val="FF4054"/>
           <w:sz w:val="18"/>
           <w:szCs w:val="18"/>
         </w:rPr>
-        <w:lastRenderedPageBreak/>
         <w:t>Orario di lavoro</w:t>
       </w:r>
     </w:p>
@@ -1850,15 +1850,15 @@
         </w:tabs>
         <w:spacing w:after="120"/>
         <w:rPr>
-          <w:rFonts w:ascii="Arial" w:eastAsia="Arial" w:hAnsi="Arial" w:cs="Arial"/>
-          <w:color w:val="000000"/>
-          <w:sz w:val="18"/>
-          <w:szCs w:val="18"/>
-        </w:rPr>
-      </w:pPr>
-      <w:r>
-        <w:rPr>
-          <w:rFonts w:ascii="Arial" w:eastAsia="Arial" w:hAnsi="Arial" w:cs="Arial"/>
+          <w:rFonts w:ascii="DejaVu Sans" w:eastAsia="Arial" w:hAnsi="DejaVu Sans" w:cs="DejaVu Sans"/>
+          <w:color w:val="000000"/>
+          <w:sz w:val="18"/>
+          <w:szCs w:val="18"/>
+        </w:rPr>
+      </w:pPr>
+      <w:r>
+        <w:rPr>
+          <w:rFonts w:ascii="DejaVu Sans" w:eastAsia="Arial" w:hAnsi="DejaVu Sans" w:cs="DejaVu Sans"/>
           <w:color w:val="000000"/>
           <w:sz w:val="18"/>
           <w:szCs w:val="18"/>
@@ -1881,7 +1881,7 @@
         </w:pBdr>
         <w:spacing w:after="20"/>
         <w:rPr>
-          <w:rFonts w:ascii="Arial" w:eastAsia="Arial" w:hAnsi="Arial" w:cs="Arial"/>
+          <w:rFonts w:ascii="DejaVu Sans" w:eastAsia="Arial" w:hAnsi="DejaVu Sans" w:cs="DejaVu Sans"/>
           <w:b/>
           <w:color w:val="FF4054"/>
           <w:sz w:val="18"/>
@@ -1890,7 +1890,7 @@
       </w:pPr>
       <w:r>
         <w:rPr>
-          <w:rFonts w:ascii="Arial" w:eastAsia="Arial" w:hAnsi="Arial" w:cs="Arial"/>
+          <w:rFonts w:ascii="DejaVu Sans" w:eastAsia="Arial" w:hAnsi="DejaVu Sans" w:cs="DejaVu Sans"/>
           <w:b/>
           <w:color w:val="FF4054"/>
           <w:sz w:val="18"/>
@@ -1913,15 +1913,15 @@
         </w:tabs>
         <w:spacing w:after="120"/>
         <w:rPr>
-          <w:rFonts w:ascii="Arial" w:eastAsia="Arial" w:hAnsi="Arial" w:cs="Arial"/>
-          <w:color w:val="000000"/>
-          <w:sz w:val="18"/>
-          <w:szCs w:val="18"/>
-        </w:rPr>
-      </w:pPr>
-      <w:r>
-        <w:rPr>
-          <w:rFonts w:ascii="Arial" w:eastAsia="Arial" w:hAnsi="Arial" w:cs="Arial"/>
+          <w:rFonts w:ascii="DejaVu Sans" w:eastAsia="Arial" w:hAnsi="DejaVu Sans" w:cs="DejaVu Sans"/>
+          <w:color w:val="000000"/>
+          <w:sz w:val="18"/>
+          <w:szCs w:val="18"/>
+        </w:rPr>
+      </w:pPr>
+      <w:r>
+        <w:rPr>
+          <w:rFonts w:ascii="DejaVu Sans" w:eastAsia="Arial" w:hAnsi="DejaVu Sans" w:cs="DejaVu Sans"/>
           <w:color w:val="000000"/>
           <w:sz w:val="18"/>
           <w:szCs w:val="18"/>
@@ -1931,7 +1931,7 @@
       <w:proofErr w:type="spellStart"/>
       <w:r>
         <w:rPr>
-          <w:rFonts w:ascii="Arial" w:eastAsia="Arial" w:hAnsi="Arial" w:cs="Arial"/>
+          <w:rFonts w:ascii="DejaVu Sans" w:eastAsia="Arial" w:hAnsi="DejaVu Sans" w:cs="DejaVu Sans"/>
           <w:color w:val="000000"/>
           <w:sz w:val="18"/>
           <w:szCs w:val="18"/>
@@ -1941,7 +1941,7 @@
       <w:proofErr w:type="spellEnd"/>
       <w:r>
         <w:rPr>
-          <w:rFonts w:ascii="Arial" w:eastAsia="Arial" w:hAnsi="Arial" w:cs="Arial"/>
+          <w:rFonts w:ascii="DejaVu Sans" w:eastAsia="Arial" w:hAnsi="DejaVu Sans" w:cs="DejaVu Sans"/>
           <w:color w:val="000000"/>
           <w:sz w:val="18"/>
           <w:szCs w:val="18"/>
@@ -1964,7 +1964,7 @@
         </w:pBdr>
         <w:spacing w:after="20"/>
         <w:rPr>
-          <w:rFonts w:ascii="Arial" w:eastAsia="Arial" w:hAnsi="Arial" w:cs="Arial"/>
+          <w:rFonts w:ascii="DejaVu Sans" w:eastAsia="Arial" w:hAnsi="DejaVu Sans" w:cs="DejaVu Sans"/>
           <w:b/>
           <w:color w:val="FF4054"/>
           <w:sz w:val="18"/>
@@ -1973,7 +1973,7 @@
       </w:pPr>
       <w:r>
         <w:rPr>
-          <w:rFonts w:ascii="Arial" w:eastAsia="Arial" w:hAnsi="Arial" w:cs="Arial"/>
+          <w:rFonts w:ascii="DejaVu Sans" w:eastAsia="Arial" w:hAnsi="DejaVu Sans" w:cs="DejaVu Sans"/>
           <w:b/>
           <w:color w:val="FF4054"/>
           <w:sz w:val="18"/>
@@ -1996,15 +1996,15 @@
         </w:tabs>
         <w:spacing w:after="120"/>
         <w:rPr>
-          <w:rFonts w:ascii="Arial" w:eastAsia="Arial" w:hAnsi="Arial" w:cs="Arial"/>
-          <w:color w:val="000000"/>
-          <w:sz w:val="18"/>
-          <w:szCs w:val="18"/>
-        </w:rPr>
-      </w:pPr>
-      <w:r>
-        <w:rPr>
-          <w:rFonts w:ascii="Arial" w:eastAsia="Arial" w:hAnsi="Arial" w:cs="Arial"/>
+          <w:rFonts w:ascii="DejaVu Sans" w:eastAsia="Arial" w:hAnsi="DejaVu Sans" w:cs="DejaVu Sans"/>
+          <w:color w:val="000000"/>
+          <w:sz w:val="18"/>
+          <w:szCs w:val="18"/>
+        </w:rPr>
+      </w:pPr>
+      <w:r>
+        <w:rPr>
+          <w:rFonts w:ascii="DejaVu Sans" w:eastAsia="Arial" w:hAnsi="DejaVu Sans" w:cs="DejaVu Sans"/>
           <w:color w:val="000000"/>
           <w:sz w:val="18"/>
           <w:szCs w:val="18"/>
@@ -2014,7 +2014,7 @@
       <w:proofErr w:type="spellStart"/>
       <w:r>
         <w:rPr>
-          <w:rFonts w:ascii="Arial" w:eastAsia="Arial" w:hAnsi="Arial" w:cs="Arial"/>
+          <w:rFonts w:ascii="DejaVu Sans" w:eastAsia="Arial" w:hAnsi="DejaVu Sans" w:cs="DejaVu Sans"/>
           <w:color w:val="000000"/>
           <w:sz w:val="18"/>
           <w:szCs w:val="18"/>
@@ -2024,7 +2024,7 @@
       <w:proofErr w:type="spellEnd"/>
       <w:r>
         <w:rPr>
-          <w:rFonts w:ascii="Arial" w:eastAsia="Arial" w:hAnsi="Arial" w:cs="Arial"/>
+          <w:rFonts w:ascii="DejaVu Sans" w:eastAsia="Arial" w:hAnsi="DejaVu Sans" w:cs="DejaVu Sans"/>
           <w:color w:val="000000"/>
           <w:sz w:val="18"/>
           <w:szCs w:val="18"/>
@@ -2047,7 +2047,7 @@
         </w:pBdr>
         <w:spacing w:after="20"/>
         <w:rPr>
-          <w:rFonts w:ascii="Arial" w:eastAsia="Arial" w:hAnsi="Arial" w:cs="Arial"/>
+          <w:rFonts w:ascii="DejaVu Sans" w:eastAsia="Arial" w:hAnsi="DejaVu Sans" w:cs="DejaVu Sans"/>
           <w:b/>
           <w:color w:val="FF4054"/>
           <w:sz w:val="18"/>
@@ -2056,7 +2056,7 @@
       </w:pPr>
       <w:r>
         <w:rPr>
-          <w:rFonts w:ascii="Arial" w:eastAsia="Arial" w:hAnsi="Arial" w:cs="Arial"/>
+          <w:rFonts w:ascii="DejaVu Sans" w:eastAsia="Arial" w:hAnsi="DejaVu Sans" w:cs="DejaVu Sans"/>
           <w:b/>
           <w:color w:val="FF4054"/>
           <w:sz w:val="18"/>
@@ -2079,15 +2079,15 @@
         </w:tabs>
         <w:spacing w:after="120"/>
         <w:rPr>
-          <w:rFonts w:ascii="Arial" w:eastAsia="Arial" w:hAnsi="Arial" w:cs="Arial"/>
-          <w:color w:val="000000"/>
-          <w:sz w:val="18"/>
-          <w:szCs w:val="18"/>
-        </w:rPr>
-      </w:pPr>
-      <w:r>
-        <w:rPr>
-          <w:rFonts w:ascii="Arial" w:eastAsia="Arial" w:hAnsi="Arial" w:cs="Arial"/>
+          <w:rFonts w:ascii="DejaVu Sans" w:eastAsia="Arial" w:hAnsi="DejaVu Sans" w:cs="DejaVu Sans"/>
+          <w:color w:val="000000"/>
+          <w:sz w:val="18"/>
+          <w:szCs w:val="18"/>
+        </w:rPr>
+      </w:pPr>
+      <w:r>
+        <w:rPr>
+          <w:rFonts w:ascii="DejaVu Sans" w:eastAsia="Arial" w:hAnsi="DejaVu Sans" w:cs="DejaVu Sans"/>
           <w:color w:val="000000"/>
           <w:sz w:val="18"/>
           <w:szCs w:val="18"/>
@@ -2112,7 +2112,7 @@
         </w:pBdr>
         <w:spacing w:after="20"/>
         <w:rPr>
-          <w:rFonts w:ascii="Arial" w:eastAsia="Arial" w:hAnsi="Arial" w:cs="Arial"/>
+          <w:rFonts w:ascii="DejaVu Sans" w:eastAsia="Arial" w:hAnsi="DejaVu Sans" w:cs="DejaVu Sans"/>
           <w:b/>
           <w:color w:val="FF4054"/>
           <w:sz w:val="18"/>
@@ -2121,7 +2121,7 @@
       </w:pPr>
       <w:r>
         <w:rPr>
-          <w:rFonts w:ascii="Arial" w:eastAsia="Arial" w:hAnsi="Arial" w:cs="Arial"/>
+          <w:rFonts w:ascii="DejaVu Sans" w:eastAsia="Arial" w:hAnsi="DejaVu Sans" w:cs="DejaVu Sans"/>
           <w:b/>
           <w:color w:val="FF4054"/>
           <w:sz w:val="18"/>
@@ -2144,15 +2144,15 @@
         </w:tabs>
         <w:spacing w:after="120"/>
         <w:rPr>
-          <w:rFonts w:ascii="Arial" w:eastAsia="Arial" w:hAnsi="Arial" w:cs="Arial"/>
-          <w:color w:val="000000"/>
-          <w:sz w:val="18"/>
-          <w:szCs w:val="18"/>
-        </w:rPr>
-      </w:pPr>
-      <w:r>
-        <w:rPr>
-          <w:rFonts w:ascii="Arial" w:eastAsia="Arial" w:hAnsi="Arial" w:cs="Arial"/>
+          <w:rFonts w:ascii="DejaVu Sans" w:eastAsia="Arial" w:hAnsi="DejaVu Sans" w:cs="DejaVu Sans"/>
+          <w:color w:val="000000"/>
+          <w:sz w:val="18"/>
+          <w:szCs w:val="18"/>
+        </w:rPr>
+      </w:pPr>
+      <w:r>
+        <w:rPr>
+          <w:rFonts w:ascii="DejaVu Sans" w:eastAsia="Arial" w:hAnsi="DejaVu Sans" w:cs="DejaVu Sans"/>
           <w:color w:val="000000"/>
           <w:sz w:val="18"/>
           <w:szCs w:val="18"/>
@@ -2175,7 +2175,7 @@
         </w:pBdr>
         <w:spacing w:after="20"/>
         <w:rPr>
-          <w:rFonts w:ascii="Arial" w:eastAsia="Arial" w:hAnsi="Arial" w:cs="Arial"/>
+          <w:rFonts w:ascii="DejaVu Sans" w:eastAsia="Arial" w:hAnsi="DejaVu Sans" w:cs="DejaVu Sans"/>
           <w:b/>
           <w:color w:val="FF4054"/>
           <w:sz w:val="18"/>
@@ -2184,7 +2184,7 @@
       </w:pPr>
       <w:r>
         <w:rPr>
-          <w:rFonts w:ascii="Arial" w:eastAsia="Arial" w:hAnsi="Arial" w:cs="Arial"/>
+          <w:rFonts w:ascii="DejaVu Sans" w:eastAsia="Arial" w:hAnsi="DejaVu Sans" w:cs="DejaVu Sans"/>
           <w:b/>
           <w:color w:val="FF4054"/>
           <w:sz w:val="18"/>
@@ -2207,15 +2207,15 @@
         </w:tabs>
         <w:spacing w:after="120"/>
         <w:rPr>
-          <w:rFonts w:ascii="Arial" w:eastAsia="Arial" w:hAnsi="Arial" w:cs="Arial"/>
-          <w:color w:val="000000"/>
-          <w:sz w:val="18"/>
-          <w:szCs w:val="18"/>
-        </w:rPr>
-      </w:pPr>
-      <w:r>
-        <w:rPr>
-          <w:rFonts w:ascii="Arial" w:eastAsia="Arial" w:hAnsi="Arial" w:cs="Arial"/>
+          <w:rFonts w:ascii="DejaVu Sans" w:eastAsia="Arial" w:hAnsi="DejaVu Sans" w:cs="DejaVu Sans"/>
+          <w:color w:val="000000"/>
+          <w:sz w:val="18"/>
+          <w:szCs w:val="18"/>
+        </w:rPr>
+      </w:pPr>
+      <w:r>
+        <w:rPr>
+          <w:rFonts w:ascii="DejaVu Sans" w:eastAsia="Arial" w:hAnsi="DejaVu Sans" w:cs="DejaVu Sans"/>
           <w:color w:val="000000"/>
           <w:sz w:val="18"/>
           <w:szCs w:val="18"/>
@@ -2224,7 +2224,7 @@
       </w:r>
       <w:r>
         <w:rPr>
-          <w:rFonts w:ascii="Arial" w:eastAsia="Arial" w:hAnsi="Arial" w:cs="Arial"/>
+          <w:rFonts w:ascii="DejaVu Sans" w:eastAsia="Arial" w:hAnsi="DejaVu Sans" w:cs="DejaVu Sans"/>
           <w:color w:val="000000"/>
           <w:sz w:val="18"/>
           <w:szCs w:val="18"/>
@@ -2234,7 +2234,7 @@
       </w:r>
       <w:r>
         <w:rPr>
-          <w:rFonts w:ascii="Arial" w:eastAsia="Arial" w:hAnsi="Arial" w:cs="Arial"/>
+          <w:rFonts w:ascii="DejaVu Sans" w:eastAsia="Arial" w:hAnsi="DejaVu Sans" w:cs="DejaVu Sans"/>
           <w:color w:val="000000"/>
           <w:sz w:val="18"/>
           <w:szCs w:val="18"/>
@@ -2244,7 +2244,7 @@
       </w:r>
       <w:r>
         <w:rPr>
-          <w:rFonts w:ascii="Arial" w:eastAsia="Arial" w:hAnsi="Arial" w:cs="Arial"/>
+          <w:rFonts w:ascii="DejaVu Sans" w:eastAsia="Arial" w:hAnsi="DejaVu Sans" w:cs="DejaVu Sans"/>
           <w:color w:val="000000"/>
           <w:sz w:val="18"/>
           <w:szCs w:val="18"/>
@@ -2268,7 +2268,7 @@
         </w:pBdr>
         <w:spacing w:after="20"/>
         <w:rPr>
-          <w:rFonts w:ascii="Arial" w:eastAsia="Arial" w:hAnsi="Arial" w:cs="Arial"/>
+          <w:rFonts w:ascii="DejaVu Sans" w:eastAsia="Arial" w:hAnsi="DejaVu Sans" w:cs="DejaVu Sans"/>
           <w:b/>
           <w:color w:val="FF4054"/>
           <w:sz w:val="18"/>
@@ -2277,7 +2277,7 @@
       </w:pPr>
       <w:r>
         <w:rPr>
-          <w:rFonts w:ascii="Arial" w:eastAsia="Arial" w:hAnsi="Arial" w:cs="Arial"/>
+          <w:rFonts w:ascii="DejaVu Sans" w:eastAsia="Arial" w:hAnsi="DejaVu Sans" w:cs="DejaVu Sans"/>
           <w:b/>
           <w:color w:val="FF4054"/>
           <w:sz w:val="18"/>
@@ -2296,15 +2296,15 @@
           <w:between w:val="nil"/>
         </w:pBdr>
         <w:rPr>
-          <w:rFonts w:ascii="Arial" w:eastAsia="Arial" w:hAnsi="Arial" w:cs="Arial"/>
-          <w:color w:val="000000"/>
-          <w:sz w:val="18"/>
-          <w:szCs w:val="18"/>
-        </w:rPr>
-      </w:pPr>
-      <w:r>
-        <w:rPr>
-          <w:rFonts w:ascii="Arial" w:eastAsia="Arial" w:hAnsi="Arial" w:cs="Arial"/>
+          <w:rFonts w:ascii="DejaVu Sans" w:eastAsia="Arial" w:hAnsi="DejaVu Sans" w:cs="DejaVu Sans"/>
+          <w:color w:val="000000"/>
+          <w:sz w:val="18"/>
+          <w:szCs w:val="18"/>
+        </w:rPr>
+      </w:pPr>
+      <w:r>
+        <w:rPr>
+          <w:rFonts w:ascii="DejaVu Sans" w:eastAsia="Arial" w:hAnsi="DejaVu Sans" w:cs="DejaVu Sans"/>
           <w:color w:val="000000"/>
           <w:sz w:val="18"/>
           <w:szCs w:val="18"/>
@@ -2327,7 +2327,7 @@
         <w:spacing w:after="120"/>
         <w:ind w:left="357" w:hanging="357"/>
         <w:rPr>
-          <w:rFonts w:ascii="Arial" w:eastAsia="Arial" w:hAnsi="Arial" w:cs="Arial"/>
+          <w:rFonts w:ascii="DejaVu Sans" w:eastAsia="Arial" w:hAnsi="DejaVu Sans" w:cs="DejaVu Sans"/>
           <w:color w:val="000000"/>
           <w:sz w:val="18"/>
           <w:szCs w:val="18"/>
@@ -2349,15 +2349,15 @@
         <w:spacing w:after="120"/>
         <w:ind w:left="357" w:hanging="357"/>
         <w:rPr>
-          <w:rFonts w:ascii="Arial" w:eastAsia="Arial" w:hAnsi="Arial" w:cs="Arial"/>
-          <w:color w:val="000000"/>
-          <w:sz w:val="18"/>
-          <w:szCs w:val="18"/>
-        </w:rPr>
-      </w:pPr>
-      <w:r>
-        <w:rPr>
-          <w:rFonts w:ascii="Arial" w:eastAsia="Arial" w:hAnsi="Arial" w:cs="Arial"/>
+          <w:rFonts w:ascii="DejaVu Sans" w:eastAsia="Arial" w:hAnsi="DejaVu Sans" w:cs="DejaVu Sans"/>
+          <w:color w:val="000000"/>
+          <w:sz w:val="18"/>
+          <w:szCs w:val="18"/>
+        </w:rPr>
+      </w:pPr>
+      <w:r>
+        <w:rPr>
+          <w:rFonts w:ascii="DejaVu Sans" w:eastAsia="Arial" w:hAnsi="DejaVu Sans" w:cs="DejaVu Sans"/>
           <w:b/>
           <w:color w:val="FF4054"/>
           <w:sz w:val="18"/>
@@ -2381,7 +2381,7 @@
         <w:spacing w:after="120"/>
         <w:ind w:left="357" w:hanging="357"/>
         <w:rPr>
-          <w:rFonts w:ascii="Arial" w:eastAsia="Arial" w:hAnsi="Arial" w:cs="Arial"/>
+          <w:rFonts w:ascii="DejaVu Sans" w:eastAsia="Arial" w:hAnsi="DejaVu Sans" w:cs="DejaVu Sans"/>
           <w:color w:val="000000"/>
           <w:sz w:val="18"/>
           <w:szCs w:val="18"/>
@@ -2403,15 +2403,15 @@
         <w:spacing w:after="120"/>
         <w:ind w:left="357" w:hanging="357"/>
         <w:rPr>
-          <w:rFonts w:ascii="Arial" w:eastAsia="Arial" w:hAnsi="Arial" w:cs="Arial"/>
-          <w:color w:val="000000"/>
-          <w:sz w:val="18"/>
-          <w:szCs w:val="18"/>
-        </w:rPr>
-      </w:pPr>
-      <w:r>
-        <w:rPr>
-          <w:rFonts w:ascii="Arial" w:eastAsia="Arial" w:hAnsi="Arial" w:cs="Arial"/>
+          <w:rFonts w:ascii="DejaVu Sans" w:eastAsia="Arial" w:hAnsi="DejaVu Sans" w:cs="DejaVu Sans"/>
+          <w:color w:val="000000"/>
+          <w:sz w:val="18"/>
+          <w:szCs w:val="18"/>
+        </w:rPr>
+      </w:pPr>
+      <w:r>
+        <w:rPr>
+          <w:rFonts w:ascii="DejaVu Sans" w:eastAsia="Arial" w:hAnsi="DejaVu Sans" w:cs="DejaVu Sans"/>
           <w:color w:val="000000"/>
           <w:sz w:val="18"/>
           <w:szCs w:val="18"/>
@@ -2420,7 +2420,7 @@
       </w:r>
       <w:r>
         <w:rPr>
-          <w:rFonts w:ascii="Arial" w:eastAsia="Arial" w:hAnsi="Arial" w:cs="Arial"/>
+          <w:rFonts w:ascii="DejaVu Sans" w:eastAsia="Arial" w:hAnsi="DejaVu Sans" w:cs="DejaVu Sans"/>
           <w:color w:val="000000"/>
           <w:sz w:val="18"/>
           <w:szCs w:val="18"/>
@@ -2439,7 +2439,7 @@
       <w:bookmarkStart w:id="12" w:name="TxDataContratto"/>
       <w:r>
         <w:rPr>
-          <w:rFonts w:ascii="Arial" w:eastAsia="Arial" w:hAnsi="Arial" w:cs="Arial"/>
+          <w:rFonts w:ascii="DejaVu Sans" w:eastAsia="Arial" w:hAnsi="DejaVu Sans" w:cs="DejaVu Sans"/>
           <w:color w:val="000000"/>
           <w:sz w:val="18"/>
           <w:szCs w:val="18"/>
@@ -2448,15 +2448,15 @@
       </w:r>
       <w:r>
         <w:rPr>
-          <w:rFonts w:ascii="Arial" w:eastAsia="Arial" w:hAnsi="Arial" w:cs="Arial"/>
-          <w:color w:val="000000"/>
-          <w:sz w:val="18"/>
-          <w:szCs w:val="18"/>
-        </w:rPr>
-      </w:r>
-      <w:r>
-        <w:rPr>
-          <w:rFonts w:ascii="Arial" w:eastAsia="Arial" w:hAnsi="Arial" w:cs="Arial"/>
+          <w:rFonts w:ascii="DejaVu Sans" w:eastAsia="Arial" w:hAnsi="DejaVu Sans" w:cs="DejaVu Sans"/>
+          <w:color w:val="000000"/>
+          <w:sz w:val="18"/>
+          <w:szCs w:val="18"/>
+        </w:rPr>
+      </w:r>
+      <w:r>
+        <w:rPr>
+          <w:rFonts w:ascii="DejaVu Sans" w:eastAsia="Arial" w:hAnsi="DejaVu Sans" w:cs="DejaVu Sans"/>
           <w:color w:val="000000"/>
           <w:sz w:val="18"/>
           <w:szCs w:val="18"/>
@@ -2465,7 +2465,7 @@
       </w:r>
       <w:r>
         <w:rPr>
-          <w:rFonts w:ascii="Arial" w:eastAsia="Arial" w:hAnsi="Arial" w:cs="Arial"/>
+          <w:rFonts w:ascii="DejaVu Sans" w:eastAsia="Arial" w:hAnsi="DejaVu Sans" w:cs="DejaVu Sans"/>
           <w:noProof/>
           <w:color w:val="000000"/>
           <w:sz w:val="18"/>
@@ -2475,7 +2475,7 @@
       </w:r>
       <w:r>
         <w:rPr>
-          <w:rFonts w:ascii="Arial" w:eastAsia="Arial" w:hAnsi="Arial" w:cs="Arial"/>
+          <w:rFonts w:ascii="DejaVu Sans" w:eastAsia="Arial" w:hAnsi="DejaVu Sans" w:cs="DejaVu Sans"/>
           <w:color w:val="000000"/>
           <w:sz w:val="18"/>
           <w:szCs w:val="18"/>
@@ -2485,7 +2485,7 @@
       <w:bookmarkEnd w:id="12"/>
       <w:r>
         <w:rPr>
-          <w:rFonts w:ascii="Arial" w:eastAsia="Arial" w:hAnsi="Arial" w:cs="Arial"/>
+          <w:rFonts w:ascii="DejaVu Sans" w:eastAsia="Arial" w:hAnsi="DejaVu Sans" w:cs="DejaVu Sans"/>
           <w:color w:val="000000"/>
           <w:sz w:val="18"/>
           <w:szCs w:val="18"/>
@@ -2508,7 +2508,7 @@
         <w:spacing w:after="120"/>
         <w:ind w:left="357" w:hanging="357"/>
         <w:rPr>
-          <w:rFonts w:ascii="Arial" w:eastAsia="Arial" w:hAnsi="Arial" w:cs="Arial"/>
+          <w:rFonts w:ascii="DejaVu Sans" w:eastAsia="Arial" w:hAnsi="DejaVu Sans" w:cs="DejaVu Sans"/>
           <w:b/>
           <w:color w:val="000000"/>
           <w:sz w:val="18"/>
@@ -2531,15 +2531,15 @@
         <w:spacing w:after="120"/>
         <w:ind w:left="357" w:hanging="357"/>
         <w:rPr>
-          <w:rFonts w:ascii="Arial" w:eastAsia="Arial" w:hAnsi="Arial" w:cs="Arial"/>
-          <w:color w:val="000000"/>
-          <w:sz w:val="18"/>
-          <w:szCs w:val="18"/>
-        </w:rPr>
-      </w:pPr>
-      <w:r>
-        <w:rPr>
-          <w:rFonts w:ascii="Arial" w:eastAsia="Arial" w:hAnsi="Arial" w:cs="Arial"/>
+          <w:rFonts w:ascii="DejaVu Sans" w:eastAsia="Arial" w:hAnsi="DejaVu Sans" w:cs="DejaVu Sans"/>
+          <w:color w:val="000000"/>
+          <w:sz w:val="18"/>
+          <w:szCs w:val="18"/>
+        </w:rPr>
+      </w:pPr>
+      <w:r>
+        <w:rPr>
+          <w:rFonts w:ascii="DejaVu Sans" w:eastAsia="Arial" w:hAnsi="DejaVu Sans" w:cs="DejaVu Sans"/>
           <w:b/>
           <w:color w:val="000000"/>
           <w:sz w:val="18"/>
@@ -2549,7 +2549,7 @@
       </w:r>
       <w:r>
         <w:rPr>
-          <w:rFonts w:ascii="Arial" w:eastAsia="Arial" w:hAnsi="Arial" w:cs="Arial"/>
+          <w:rFonts w:ascii="DejaVu Sans" w:eastAsia="Arial" w:hAnsi="DejaVu Sans" w:cs="DejaVu Sans"/>
           <w:color w:val="000000"/>
           <w:sz w:val="18"/>
           <w:szCs w:val="18"/>
@@ -2558,7 +2558,7 @@
       </w:r>
       <w:r>
         <w:rPr>
-          <w:rFonts w:ascii="Arial" w:eastAsia="Arial" w:hAnsi="Arial" w:cs="Arial"/>
+          <w:rFonts w:ascii="DejaVu Sans" w:eastAsia="Arial" w:hAnsi="DejaVu Sans" w:cs="DejaVu Sans"/>
           <w:color w:val="000000"/>
           <w:sz w:val="18"/>
           <w:szCs w:val="18"/>
@@ -2567,7 +2567,7 @@
       </w:r>
       <w:r>
         <w:rPr>
-          <w:rFonts w:ascii="Arial" w:eastAsia="Arial" w:hAnsi="Arial" w:cs="Arial"/>
+          <w:rFonts w:ascii="DejaVu Sans" w:eastAsia="Arial" w:hAnsi="DejaVu Sans" w:cs="DejaVu Sans"/>
           <w:color w:val="000000"/>
           <w:sz w:val="18"/>
           <w:szCs w:val="18"/>
@@ -2576,7 +2576,7 @@
       </w:r>
       <w:r>
         <w:rPr>
-          <w:rFonts w:ascii="Arial" w:eastAsia="Arial" w:hAnsi="Arial" w:cs="Arial"/>
+          <w:rFonts w:ascii="DejaVu Sans" w:eastAsia="Arial" w:hAnsi="DejaVu Sans" w:cs="DejaVu Sans"/>
           <w:color w:val="000000"/>
           <w:sz w:val="18"/>
           <w:szCs w:val="18"/>
@@ -2585,7 +2585,7 @@
       </w:r>
       <w:r>
         <w:rPr>
-          <w:rFonts w:ascii="Arial" w:eastAsia="Arial" w:hAnsi="Arial" w:cs="Arial"/>
+          <w:rFonts w:ascii="DejaVu Sans" w:eastAsia="Arial" w:hAnsi="DejaVu Sans" w:cs="DejaVu Sans"/>
           <w:color w:val="000000"/>
           <w:sz w:val="18"/>
           <w:szCs w:val="18"/>
@@ -2594,7 +2594,7 @@
       </w:r>
       <w:r>
         <w:rPr>
-          <w:rFonts w:ascii="Arial" w:eastAsia="Arial" w:hAnsi="Arial" w:cs="Arial"/>
+          <w:rFonts w:ascii="DejaVu Sans" w:eastAsia="Arial" w:hAnsi="DejaVu Sans" w:cs="DejaVu Sans"/>
           <w:b/>
           <w:color w:val="000000"/>
           <w:sz w:val="18"/>
@@ -2618,15 +2618,15 @@
         <w:spacing w:after="120"/>
         <w:ind w:left="357" w:hanging="357"/>
         <w:rPr>
-          <w:rFonts w:ascii="Arial" w:eastAsia="Arial" w:hAnsi="Arial" w:cs="Arial"/>
-          <w:color w:val="000000"/>
-          <w:sz w:val="18"/>
-          <w:szCs w:val="18"/>
-        </w:rPr>
-      </w:pPr>
-      <w:r>
-        <w:rPr>
-          <w:rFonts w:ascii="Arial" w:eastAsia="Arial" w:hAnsi="Arial" w:cs="Arial"/>
+          <w:rFonts w:ascii="DejaVu Sans" w:eastAsia="Arial" w:hAnsi="DejaVu Sans" w:cs="DejaVu Sans"/>
+          <w:color w:val="000000"/>
+          <w:sz w:val="18"/>
+          <w:szCs w:val="18"/>
+        </w:rPr>
+      </w:pPr>
+      <w:r>
+        <w:rPr>
+          <w:rFonts w:ascii="DejaVu Sans" w:eastAsia="Arial" w:hAnsi="DejaVu Sans" w:cs="DejaVu Sans"/>
           <w:noProof/>
           <w:color w:val="000000"/>
           <w:sz w:val="18"/>
@@ -2685,7 +2685,7 @@
     <w:p>
       <w:pPr>
         <w:rPr>
-          <w:rFonts w:ascii="Arial" w:hAnsi="Arial" w:cs="Arial"/>
+          <w:rFonts w:ascii="DejaVu Sans" w:hAnsi="DejaVu Sans" w:cs="DejaVu Sans"/>
         </w:rPr>
       </w:pPr>
     </w:p>

</xml_diff>